<commit_message>
add the modified presentation/final report
add to the final report the screenshots and transaction part
</commit_message>
<xml_diff>
--- a/Final_Report.docx
+++ b/Final_Report.docx
@@ -2822,8 +2822,6 @@
           <w:u w:val="single"/>
         </w:rPr>
       </w:pPr>
-      <w:bookmarkStart w:id="0" w:name="_GoBack"/>
-      <w:bookmarkEnd w:id="0"/>
       <w:r>
         <w:rPr>
           <w:i/>
@@ -5974,7 +5972,11 @@
           <w:u w:val="single"/>
         </w:rPr>
       </w:pPr>
-      <w:r>
+    </w:p>
+    <w:p>
+      <w:pPr>
+        <w:pStyle w:val="NormalWeb"/>
+        <w:spacing w:before="0" w:beforeAutospacing="0" w:after="240" w:afterAutospacing="0" w:line="276" w:lineRule="auto"/>
         <w:rPr>
           <w:i/>
           <w:iCs/>
@@ -5983,13 +5985,8 @@
           <w:szCs w:val="28"/>
           <w:u w:val="single"/>
         </w:rPr>
-        <w:t>Interfaces:</w:t>
-      </w:r>
-    </w:p>
-    <w:p>
-      <w:pPr>
-        <w:pStyle w:val="NormalWeb"/>
-        <w:spacing w:before="0" w:beforeAutospacing="0" w:after="240" w:afterAutospacing="0" w:line="276" w:lineRule="auto"/>
+      </w:pPr>
+      <w:r>
         <w:rPr>
           <w:i/>
           <w:iCs/>
@@ -5998,12 +5995,34 @@
           <w:szCs w:val="28"/>
           <w:u w:val="single"/>
         </w:rPr>
-      </w:pPr>
-    </w:p>
-    <w:p>
-      <w:pPr>
-        <w:pStyle w:val="NormalWeb"/>
-        <w:spacing w:before="0" w:beforeAutospacing="0" w:after="240" w:afterAutospacing="0" w:line="276" w:lineRule="auto"/>
+        <w:lastRenderedPageBreak/>
+        <w:t>Interfaces:</w:t>
+      </w:r>
+    </w:p>
+    <w:p>
+      <w:pPr>
+        <w:pStyle w:val="NormalWeb"/>
+        <w:spacing w:before="0" w:beforeAutospacing="0" w:after="0" w:afterAutospacing="0" w:line="276" w:lineRule="auto"/>
+        <w:rPr>
+          <w:i/>
+          <w:iCs/>
+          <w:color w:val="2E74B5" w:themeColor="accent1" w:themeShade="BF"/>
+        </w:rPr>
+      </w:pPr>
+      <w:r>
+        <w:rPr>
+          <w:i/>
+          <w:iCs/>
+          <w:color w:val="2E74B5" w:themeColor="accent1" w:themeShade="BF"/>
+        </w:rPr>
+        <w:t>Home page:</w:t>
+      </w:r>
+    </w:p>
+    <w:p>
+      <w:pPr>
+        <w:pStyle w:val="NormalWeb"/>
+        <w:spacing w:before="0" w:beforeAutospacing="0" w:after="0" w:afterAutospacing="0" w:line="276" w:lineRule="auto"/>
+        <w:jc w:val="center"/>
         <w:rPr>
           <w:i/>
           <w:iCs/>
@@ -6013,11 +6032,141 @@
           <w:u w:val="single"/>
         </w:rPr>
       </w:pPr>
+      <w:r>
+        <w:rPr>
+          <w:noProof/>
+        </w:rPr>
+        <w:drawing>
+          <wp:inline distT="0" distB="0" distL="0" distR="0" wp14:anchorId="5CA51084" wp14:editId="6CB6EDDA">
+            <wp:extent cx="4770556" cy="2369820"/>
+            <wp:effectExtent l="76200" t="76200" r="125730" b="125730"/>
+            <wp:docPr id="2" name="Picture 2"/>
+            <wp:cNvGraphicFramePr>
+              <a:graphicFrameLocks xmlns:a="http://schemas.openxmlformats.org/drawingml/2006/main" noChangeAspect="1"/>
+            </wp:cNvGraphicFramePr>
+            <a:graphic xmlns:a="http://schemas.openxmlformats.org/drawingml/2006/main">
+              <a:graphicData uri="http://schemas.openxmlformats.org/drawingml/2006/picture">
+                <pic:pic xmlns:pic="http://schemas.openxmlformats.org/drawingml/2006/picture">
+                  <pic:nvPicPr>
+                    <pic:cNvPr id="1" name=""/>
+                    <pic:cNvPicPr/>
+                  </pic:nvPicPr>
+                  <pic:blipFill>
+                    <a:blip r:embed="rId7"/>
+                    <a:stretch>
+                      <a:fillRect/>
+                    </a:stretch>
+                  </pic:blipFill>
+                  <pic:spPr>
+                    <a:xfrm>
+                      <a:off x="0" y="0"/>
+                      <a:ext cx="4778854" cy="2373942"/>
+                    </a:xfrm>
+                    <a:prstGeom prst="rect">
+                      <a:avLst/>
+                    </a:prstGeom>
+                    <a:ln w="38100" cap="sq">
+                      <a:solidFill>
+                        <a:srgbClr val="000000"/>
+                      </a:solidFill>
+                      <a:prstDash val="solid"/>
+                      <a:miter lim="800000"/>
+                    </a:ln>
+                    <a:effectLst>
+                      <a:outerShdw blurRad="50800" dist="38100" dir="2700000" algn="tl" rotWithShape="0">
+                        <a:srgbClr val="000000">
+                          <a:alpha val="43000"/>
+                        </a:srgbClr>
+                      </a:outerShdw>
+                    </a:effectLst>
+                  </pic:spPr>
+                </pic:pic>
+              </a:graphicData>
+            </a:graphic>
+          </wp:inline>
+        </w:drawing>
+      </w:r>
     </w:p>
     <w:p>
       <w:pPr>
         <w:pStyle w:val="NormalWeb"/>
         <w:spacing w:before="0" w:beforeAutospacing="0" w:after="240" w:afterAutospacing="0" w:line="276" w:lineRule="auto"/>
+        <w:rPr>
+          <w:i/>
+          <w:iCs/>
+          <w:color w:val="2E74B5" w:themeColor="accent1" w:themeShade="BF"/>
+        </w:rPr>
+      </w:pPr>
+      <w:r>
+        <w:rPr>
+          <w:i/>
+          <w:iCs/>
+          <w:color w:val="2E74B5" w:themeColor="accent1" w:themeShade="BF"/>
+        </w:rPr>
+        <w:t>Registration</w:t>
+      </w:r>
+      <w:r>
+        <w:rPr>
+          <w:i/>
+          <w:iCs/>
+          <w:color w:val="2E74B5" w:themeColor="accent1" w:themeShade="BF"/>
+        </w:rPr>
+        <w:t xml:space="preserve"> page</w:t>
+      </w:r>
+      <w:r>
+        <w:rPr>
+          <w:i/>
+          <w:iCs/>
+          <w:color w:val="2E74B5" w:themeColor="accent1" w:themeShade="BF"/>
+        </w:rPr>
+        <w:t>s (each</w:t>
+      </w:r>
+      <w:r>
+        <w:rPr>
+          <w:i/>
+          <w:iCs/>
+          <w:color w:val="2E74B5" w:themeColor="accent1" w:themeShade="BF"/>
+        </w:rPr>
+        <w:t xml:space="preserve"> type</w:t>
+      </w:r>
+      <w:r>
+        <w:rPr>
+          <w:i/>
+          <w:iCs/>
+          <w:color w:val="2E74B5" w:themeColor="accent1" w:themeShade="BF"/>
+        </w:rPr>
+        <w:t xml:space="preserve"> of users</w:t>
+      </w:r>
+      <w:r>
+        <w:rPr>
+          <w:i/>
+          <w:iCs/>
+          <w:color w:val="2E74B5" w:themeColor="accent1" w:themeShade="BF"/>
+        </w:rPr>
+        <w:t xml:space="preserve"> will have a </w:t>
+      </w:r>
+      <w:r>
+        <w:rPr>
+          <w:i/>
+          <w:iCs/>
+          <w:color w:val="2E74B5" w:themeColor="accent1" w:themeShade="BF"/>
+        </w:rPr>
+        <w:t>registration page)</w:t>
+      </w:r>
+      <w:r>
+        <w:rPr>
+          <w:i/>
+          <w:iCs/>
+          <w:color w:val="2E74B5" w:themeColor="accent1" w:themeShade="BF"/>
+        </w:rPr>
+        <w:t>:</w:t>
+      </w:r>
+    </w:p>
+    <w:p>
+      <w:pPr>
+        <w:pStyle w:val="NormalWeb"/>
+        <w:spacing w:before="0" w:beforeAutospacing="0" w:after="240" w:afterAutospacing="0" w:line="276" w:lineRule="auto"/>
+        <w:jc w:val="center"/>
         <w:rPr>
           <w:i/>
           <w:iCs/>
@@ -6027,13 +6176,136 @@
           <w:u w:val="single"/>
         </w:rPr>
       </w:pPr>
+      <w:r>
+        <w:rPr>
+          <w:noProof/>
+        </w:rPr>
+        <w:drawing>
+          <wp:inline distT="0" distB="0" distL="0" distR="0" wp14:anchorId="50398692" wp14:editId="3E3818AC">
+            <wp:extent cx="2598842" cy="1990779"/>
+            <wp:effectExtent l="76200" t="76200" r="125730" b="123825"/>
+            <wp:docPr id="4" name="Picture 4"/>
+            <wp:cNvGraphicFramePr>
+              <a:graphicFrameLocks xmlns:a="http://schemas.openxmlformats.org/drawingml/2006/main" noChangeAspect="1"/>
+            </wp:cNvGraphicFramePr>
+            <a:graphic xmlns:a="http://schemas.openxmlformats.org/drawingml/2006/main">
+              <a:graphicData uri="http://schemas.openxmlformats.org/drawingml/2006/picture">
+                <pic:pic xmlns:pic="http://schemas.openxmlformats.org/drawingml/2006/picture">
+                  <pic:nvPicPr>
+                    <pic:cNvPr id="1" name=""/>
+                    <pic:cNvPicPr/>
+                  </pic:nvPicPr>
+                  <pic:blipFill>
+                    <a:blip r:embed="rId8"/>
+                    <a:stretch>
+                      <a:fillRect/>
+                    </a:stretch>
+                  </pic:blipFill>
+                  <pic:spPr>
+                    <a:xfrm>
+                      <a:off x="0" y="0"/>
+                      <a:ext cx="2745287" cy="2102959"/>
+                    </a:xfrm>
+                    <a:prstGeom prst="rect">
+                      <a:avLst/>
+                    </a:prstGeom>
+                    <a:ln w="38100" cap="sq">
+                      <a:solidFill>
+                        <a:srgbClr val="000000"/>
+                      </a:solidFill>
+                      <a:prstDash val="solid"/>
+                      <a:miter lim="800000"/>
+                    </a:ln>
+                    <a:effectLst>
+                      <a:outerShdw blurRad="50800" dist="38100" dir="2700000" algn="tl" rotWithShape="0">
+                        <a:srgbClr val="000000">
+                          <a:alpha val="43000"/>
+                        </a:srgbClr>
+                      </a:outerShdw>
+                    </a:effectLst>
+                  </pic:spPr>
+                </pic:pic>
+              </a:graphicData>
+            </a:graphic>
+          </wp:inline>
+        </w:drawing>
+      </w:r>
+      <w:r>
+        <w:rPr>
+          <w:i/>
+          <w:iCs/>
+          <w:color w:val="C00000"/>
+          <w:sz w:val="28"/>
+          <w:szCs w:val="28"/>
+        </w:rPr>
+        <w:t xml:space="preserve">   </w:t>
+      </w:r>
+      <w:r>
+        <w:rPr>
+          <w:noProof/>
+        </w:rPr>
+        <w:t xml:space="preserve"> </w:t>
+      </w:r>
+      <w:r>
+        <w:rPr>
+          <w:noProof/>
+        </w:rPr>
+        <w:drawing>
+          <wp:inline distT="0" distB="0" distL="0" distR="0" wp14:anchorId="7E0E8A1D" wp14:editId="0ED5878E">
+            <wp:extent cx="2554378" cy="1973780"/>
+            <wp:effectExtent l="76200" t="76200" r="132080" b="140970"/>
+            <wp:docPr id="5" name="Picture 5"/>
+            <wp:cNvGraphicFramePr>
+              <a:graphicFrameLocks xmlns:a="http://schemas.openxmlformats.org/drawingml/2006/main" noChangeAspect="1"/>
+            </wp:cNvGraphicFramePr>
+            <a:graphic xmlns:a="http://schemas.openxmlformats.org/drawingml/2006/main">
+              <a:graphicData uri="http://schemas.openxmlformats.org/drawingml/2006/picture">
+                <pic:pic xmlns:pic="http://schemas.openxmlformats.org/drawingml/2006/picture">
+                  <pic:nvPicPr>
+                    <pic:cNvPr id="1" name=""/>
+                    <pic:cNvPicPr/>
+                  </pic:nvPicPr>
+                  <pic:blipFill>
+                    <a:blip r:embed="rId9"/>
+                    <a:stretch>
+                      <a:fillRect/>
+                    </a:stretch>
+                  </pic:blipFill>
+                  <pic:spPr>
+                    <a:xfrm>
+                      <a:off x="0" y="0"/>
+                      <a:ext cx="2608702" cy="2015756"/>
+                    </a:xfrm>
+                    <a:prstGeom prst="rect">
+                      <a:avLst/>
+                    </a:prstGeom>
+                    <a:ln w="38100" cap="sq">
+                      <a:solidFill>
+                        <a:srgbClr val="000000"/>
+                      </a:solidFill>
+                      <a:prstDash val="solid"/>
+                      <a:miter lim="800000"/>
+                    </a:ln>
+                    <a:effectLst>
+                      <a:outerShdw blurRad="50800" dist="38100" dir="2700000" algn="tl" rotWithShape="0">
+                        <a:srgbClr val="000000">
+                          <a:alpha val="43000"/>
+                        </a:srgbClr>
+                      </a:outerShdw>
+                    </a:effectLst>
+                  </pic:spPr>
+                </pic:pic>
+              </a:graphicData>
+            </a:graphic>
+          </wp:inline>
+        </w:drawing>
+      </w:r>
     </w:p>
     <w:p>
       <w:pPr>
         <w:pStyle w:val="NormalWeb"/>
         <w:spacing w:before="0" w:beforeAutospacing="0" w:after="240" w:afterAutospacing="0" w:line="276" w:lineRule="auto"/>
-      </w:pPr>
-      <w:r>
+        <w:jc w:val="center"/>
         <w:rPr>
           <w:i/>
           <w:iCs/>
@@ -6042,9 +6314,67 @@
           <w:szCs w:val="28"/>
           <w:u w:val="single"/>
         </w:rPr>
-        <w:t>Transactions</w:t>
-      </w:r>
-      <w:r>
+      </w:pPr>
+      <w:r>
+        <w:rPr>
+          <w:noProof/>
+        </w:rPr>
+        <w:drawing>
+          <wp:inline distT="0" distB="0" distL="0" distR="0" wp14:anchorId="0AA3E3DD" wp14:editId="74637B5E">
+            <wp:extent cx="2711849" cy="1957587"/>
+            <wp:effectExtent l="76200" t="76200" r="127000" b="138430"/>
+            <wp:docPr id="6" name="Picture 6"/>
+            <wp:cNvGraphicFramePr>
+              <a:graphicFrameLocks xmlns:a="http://schemas.openxmlformats.org/drawingml/2006/main" noChangeAspect="1"/>
+            </wp:cNvGraphicFramePr>
+            <a:graphic xmlns:a="http://schemas.openxmlformats.org/drawingml/2006/main">
+              <a:graphicData uri="http://schemas.openxmlformats.org/drawingml/2006/picture">
+                <pic:pic xmlns:pic="http://schemas.openxmlformats.org/drawingml/2006/picture">
+                  <pic:nvPicPr>
+                    <pic:cNvPr id="1" name=""/>
+                    <pic:cNvPicPr/>
+                  </pic:nvPicPr>
+                  <pic:blipFill>
+                    <a:blip r:embed="rId10"/>
+                    <a:stretch>
+                      <a:fillRect/>
+                    </a:stretch>
+                  </pic:blipFill>
+                  <pic:spPr>
+                    <a:xfrm>
+                      <a:off x="0" y="0"/>
+                      <a:ext cx="2711849" cy="1957587"/>
+                    </a:xfrm>
+                    <a:prstGeom prst="rect">
+                      <a:avLst/>
+                    </a:prstGeom>
+                    <a:ln w="38100" cap="sq">
+                      <a:solidFill>
+                        <a:srgbClr val="000000"/>
+                      </a:solidFill>
+                      <a:prstDash val="solid"/>
+                      <a:miter lim="800000"/>
+                    </a:ln>
+                    <a:effectLst>
+                      <a:outerShdw blurRad="50800" dist="38100" dir="2700000" algn="tl" rotWithShape="0">
+                        <a:srgbClr val="000000">
+                          <a:alpha val="43000"/>
+                        </a:srgbClr>
+                      </a:outerShdw>
+                    </a:effectLst>
+                  </pic:spPr>
+                </pic:pic>
+              </a:graphicData>
+            </a:graphic>
+          </wp:inline>
+        </w:drawing>
+      </w:r>
+    </w:p>
+    <w:p>
+      <w:pPr>
+        <w:pStyle w:val="NormalWeb"/>
+        <w:spacing w:before="0" w:beforeAutospacing="0" w:after="240" w:afterAutospacing="0" w:line="276" w:lineRule="auto"/>
+        <w:ind w:left="720"/>
         <w:rPr>
           <w:i/>
           <w:iCs/>
@@ -6053,7 +6383,1457 @@
           <w:szCs w:val="28"/>
           <w:u w:val="single"/>
         </w:rPr>
+      </w:pPr>
+      <w:r>
+        <w:rPr>
+          <w:i/>
+          <w:iCs/>
+          <w:color w:val="2E74B5" w:themeColor="accent1" w:themeShade="BF"/>
+        </w:rPr>
+        <w:lastRenderedPageBreak/>
+        <w:t xml:space="preserve">Login </w:t>
+      </w:r>
+      <w:r>
+        <w:rPr>
+          <w:i/>
+          <w:iCs/>
+          <w:color w:val="2E74B5" w:themeColor="accent1" w:themeShade="BF"/>
+        </w:rPr>
+        <w:t>page</w:t>
+      </w:r>
+      <w:r>
+        <w:rPr>
+          <w:i/>
+          <w:iCs/>
+          <w:color w:val="2E74B5" w:themeColor="accent1" w:themeShade="BF"/>
+        </w:rPr>
         <w:t>:</w:t>
+      </w:r>
+    </w:p>
+    <w:p>
+      <w:pPr>
+        <w:jc w:val="center"/>
+        <w:rPr>
+          <w:rFonts w:asciiTheme="majorBidi" w:eastAsia="Times New Roman" w:hAnsiTheme="majorBidi" w:cstheme="majorBidi"/>
+          <w:i/>
+          <w:color w:val="C00000"/>
+          <w:sz w:val="28"/>
+          <w:szCs w:val="28"/>
+          <w:u w:val="single"/>
+        </w:rPr>
+      </w:pPr>
+      <w:r>
+        <w:rPr>
+          <w:noProof/>
+        </w:rPr>
+        <w:drawing>
+          <wp:inline distT="0" distB="0" distL="0" distR="0" wp14:anchorId="48429E1B" wp14:editId="041E05FD">
+            <wp:extent cx="2972072" cy="2889228"/>
+            <wp:effectExtent l="76200" t="76200" r="133350" b="140335"/>
+            <wp:docPr id="7" name="Picture 7"/>
+            <wp:cNvGraphicFramePr>
+              <a:graphicFrameLocks xmlns:a="http://schemas.openxmlformats.org/drawingml/2006/main" noChangeAspect="1"/>
+            </wp:cNvGraphicFramePr>
+            <a:graphic xmlns:a="http://schemas.openxmlformats.org/drawingml/2006/main">
+              <a:graphicData uri="http://schemas.openxmlformats.org/drawingml/2006/picture">
+                <pic:pic xmlns:pic="http://schemas.openxmlformats.org/drawingml/2006/picture">
+                  <pic:nvPicPr>
+                    <pic:cNvPr id="1" name=""/>
+                    <pic:cNvPicPr/>
+                  </pic:nvPicPr>
+                  <pic:blipFill>
+                    <a:blip r:embed="rId11"/>
+                    <a:stretch>
+                      <a:fillRect/>
+                    </a:stretch>
+                  </pic:blipFill>
+                  <pic:spPr>
+                    <a:xfrm>
+                      <a:off x="0" y="0"/>
+                      <a:ext cx="2994422" cy="2910955"/>
+                    </a:xfrm>
+                    <a:prstGeom prst="rect">
+                      <a:avLst/>
+                    </a:prstGeom>
+                    <a:ln w="38100" cap="sq">
+                      <a:solidFill>
+                        <a:srgbClr val="000000"/>
+                      </a:solidFill>
+                      <a:prstDash val="solid"/>
+                      <a:miter lim="800000"/>
+                    </a:ln>
+                    <a:effectLst>
+                      <a:outerShdw blurRad="50800" dist="38100" dir="2700000" algn="tl" rotWithShape="0">
+                        <a:srgbClr val="000000">
+                          <a:alpha val="43000"/>
+                        </a:srgbClr>
+                      </a:outerShdw>
+                    </a:effectLst>
+                  </pic:spPr>
+                </pic:pic>
+              </a:graphicData>
+            </a:graphic>
+          </wp:inline>
+        </w:drawing>
+      </w:r>
+    </w:p>
+    <w:p>
+      <w:pPr>
+        <w:pStyle w:val="NormalWeb"/>
+        <w:spacing w:before="0" w:beforeAutospacing="0" w:after="240" w:afterAutospacing="0" w:line="276" w:lineRule="auto"/>
+        <w:ind w:left="720"/>
+        <w:rPr>
+          <w:i/>
+          <w:iCs/>
+          <w:color w:val="2E74B5" w:themeColor="accent1" w:themeShade="BF"/>
+        </w:rPr>
+      </w:pPr>
+    </w:p>
+    <w:p>
+      <w:pPr>
+        <w:pStyle w:val="NormalWeb"/>
+        <w:spacing w:before="0" w:beforeAutospacing="0" w:after="240" w:afterAutospacing="0" w:line="276" w:lineRule="auto"/>
+        <w:ind w:left="720"/>
+        <w:rPr>
+          <w:i/>
+          <w:iCs/>
+          <w:color w:val="C00000"/>
+          <w:sz w:val="28"/>
+          <w:szCs w:val="28"/>
+          <w:u w:val="single"/>
+        </w:rPr>
+      </w:pPr>
+      <w:r>
+        <w:rPr>
+          <w:i/>
+          <w:iCs/>
+          <w:color w:val="2E74B5" w:themeColor="accent1" w:themeShade="BF"/>
+        </w:rPr>
+        <w:t>Trainee</w:t>
+      </w:r>
+      <w:r>
+        <w:rPr>
+          <w:i/>
+          <w:iCs/>
+          <w:color w:val="2E74B5" w:themeColor="accent1" w:themeShade="BF"/>
+        </w:rPr>
+        <w:t xml:space="preserve"> </w:t>
+      </w:r>
+      <w:r>
+        <w:rPr>
+          <w:i/>
+          <w:iCs/>
+          <w:color w:val="2E74B5" w:themeColor="accent1" w:themeShade="BF"/>
+        </w:rPr>
+        <w:t>interface</w:t>
+      </w:r>
+      <w:r>
+        <w:rPr>
+          <w:i/>
+          <w:iCs/>
+          <w:color w:val="2E74B5" w:themeColor="accent1" w:themeShade="BF"/>
+        </w:rPr>
+        <w:t>:</w:t>
+      </w:r>
+    </w:p>
+    <w:p>
+      <w:pPr>
+        <w:jc w:val="center"/>
+        <w:rPr>
+          <w:rFonts w:asciiTheme="majorBidi" w:eastAsia="Times New Roman" w:hAnsiTheme="majorBidi" w:cstheme="majorBidi"/>
+          <w:i/>
+          <w:color w:val="C00000"/>
+          <w:sz w:val="28"/>
+          <w:szCs w:val="28"/>
+          <w:u w:val="single"/>
+        </w:rPr>
+      </w:pPr>
+      <w:r>
+        <w:rPr>
+          <w:noProof/>
+        </w:rPr>
+        <w:drawing>
+          <wp:inline distT="0" distB="0" distL="0" distR="0" wp14:anchorId="6EB4360E" wp14:editId="4F091AC1">
+            <wp:extent cx="3387579" cy="2664823"/>
+            <wp:effectExtent l="76200" t="76200" r="137160" b="135890"/>
+            <wp:docPr id="8" name="Picture 8"/>
+            <wp:cNvGraphicFramePr>
+              <a:graphicFrameLocks xmlns:a="http://schemas.openxmlformats.org/drawingml/2006/main" noChangeAspect="1"/>
+            </wp:cNvGraphicFramePr>
+            <a:graphic xmlns:a="http://schemas.openxmlformats.org/drawingml/2006/main">
+              <a:graphicData uri="http://schemas.openxmlformats.org/drawingml/2006/picture">
+                <pic:pic xmlns:pic="http://schemas.openxmlformats.org/drawingml/2006/picture">
+                  <pic:nvPicPr>
+                    <pic:cNvPr id="1" name=""/>
+                    <pic:cNvPicPr/>
+                  </pic:nvPicPr>
+                  <pic:blipFill>
+                    <a:blip r:embed="rId12"/>
+                    <a:stretch>
+                      <a:fillRect/>
+                    </a:stretch>
+                  </pic:blipFill>
+                  <pic:spPr>
+                    <a:xfrm>
+                      <a:off x="0" y="0"/>
+                      <a:ext cx="3393563" cy="2669530"/>
+                    </a:xfrm>
+                    <a:prstGeom prst="rect">
+                      <a:avLst/>
+                    </a:prstGeom>
+                    <a:ln w="38100" cap="sq">
+                      <a:solidFill>
+                        <a:srgbClr val="000000"/>
+                      </a:solidFill>
+                      <a:prstDash val="solid"/>
+                      <a:miter lim="800000"/>
+                    </a:ln>
+                    <a:effectLst>
+                      <a:outerShdw blurRad="50800" dist="38100" dir="2700000" algn="tl" rotWithShape="0">
+                        <a:srgbClr val="000000">
+                          <a:alpha val="43000"/>
+                        </a:srgbClr>
+                      </a:outerShdw>
+                    </a:effectLst>
+                  </pic:spPr>
+                </pic:pic>
+              </a:graphicData>
+            </a:graphic>
+          </wp:inline>
+        </w:drawing>
+      </w:r>
+    </w:p>
+    <w:p>
+      <w:pPr>
+        <w:jc w:val="center"/>
+        <w:rPr>
+          <w:rFonts w:asciiTheme="majorBidi" w:eastAsia="Times New Roman" w:hAnsiTheme="majorBidi" w:cstheme="majorBidi"/>
+          <w:i/>
+          <w:color w:val="C00000"/>
+          <w:sz w:val="28"/>
+          <w:szCs w:val="28"/>
+          <w:u w:val="single"/>
+        </w:rPr>
+      </w:pPr>
+    </w:p>
+    <w:p>
+      <w:pPr>
+        <w:pStyle w:val="NormalWeb"/>
+        <w:spacing w:before="0" w:beforeAutospacing="0" w:after="240" w:afterAutospacing="0" w:line="276" w:lineRule="auto"/>
+        <w:ind w:left="720"/>
+        <w:rPr>
+          <w:i/>
+          <w:iCs/>
+          <w:color w:val="2E74B5" w:themeColor="accent1" w:themeShade="BF"/>
+        </w:rPr>
+      </w:pPr>
+    </w:p>
+    <w:p>
+      <w:pPr>
+        <w:pStyle w:val="NormalWeb"/>
+        <w:spacing w:before="0" w:beforeAutospacing="0" w:after="240" w:afterAutospacing="0" w:line="276" w:lineRule="auto"/>
+        <w:ind w:left="720"/>
+        <w:rPr>
+          <w:i/>
+          <w:iCs/>
+          <w:color w:val="2E74B5" w:themeColor="accent1" w:themeShade="BF"/>
+        </w:rPr>
+      </w:pPr>
+    </w:p>
+    <w:p>
+      <w:pPr>
+        <w:pStyle w:val="NormalWeb"/>
+        <w:spacing w:before="0" w:beforeAutospacing="0" w:after="240" w:afterAutospacing="0" w:line="276" w:lineRule="auto"/>
+        <w:rPr>
+          <w:i/>
+          <w:iCs/>
+          <w:color w:val="2E74B5" w:themeColor="accent1" w:themeShade="BF"/>
+        </w:rPr>
+      </w:pPr>
+    </w:p>
+    <w:p>
+      <w:pPr>
+        <w:pStyle w:val="NormalWeb"/>
+        <w:spacing w:before="0" w:beforeAutospacing="0" w:after="0" w:afterAutospacing="0" w:line="276" w:lineRule="auto"/>
+        <w:rPr>
+          <w:i/>
+          <w:iCs/>
+          <w:color w:val="C00000"/>
+          <w:sz w:val="28"/>
+          <w:szCs w:val="28"/>
+          <w:u w:val="single"/>
+        </w:rPr>
+      </w:pPr>
+      <w:r>
+        <w:rPr>
+          <w:i/>
+          <w:iCs/>
+          <w:color w:val="2E74B5" w:themeColor="accent1" w:themeShade="BF"/>
+        </w:rPr>
+        <w:lastRenderedPageBreak/>
+        <w:t>Enroll in a course</w:t>
+      </w:r>
+      <w:r>
+        <w:rPr>
+          <w:i/>
+          <w:iCs/>
+          <w:color w:val="2E74B5" w:themeColor="accent1" w:themeShade="BF"/>
+        </w:rPr>
+        <w:t xml:space="preserve"> </w:t>
+      </w:r>
+      <w:r>
+        <w:rPr>
+          <w:i/>
+          <w:iCs/>
+          <w:color w:val="2E74B5" w:themeColor="accent1" w:themeShade="BF"/>
+        </w:rPr>
+        <w:t>page</w:t>
+      </w:r>
+      <w:r>
+        <w:rPr>
+          <w:i/>
+          <w:iCs/>
+          <w:color w:val="2E74B5" w:themeColor="accent1" w:themeShade="BF"/>
+        </w:rPr>
+        <w:t xml:space="preserve"> and Display a report of enrolled courses (For trainee):</w:t>
+      </w:r>
+    </w:p>
+    <w:p>
+      <w:pPr>
+        <w:jc w:val="center"/>
+        <w:rPr>
+          <w:rFonts w:asciiTheme="majorBidi" w:eastAsia="Times New Roman" w:hAnsiTheme="majorBidi" w:cstheme="majorBidi"/>
+          <w:i/>
+          <w:color w:val="C00000"/>
+          <w:sz w:val="28"/>
+          <w:szCs w:val="28"/>
+          <w:u w:val="single"/>
+        </w:rPr>
+      </w:pPr>
+      <w:r>
+        <w:rPr>
+          <w:noProof/>
+        </w:rPr>
+        <w:drawing>
+          <wp:inline distT="0" distB="0" distL="0" distR="0" wp14:anchorId="16928DDD" wp14:editId="7797669D">
+            <wp:extent cx="2486025" cy="2779189"/>
+            <wp:effectExtent l="76200" t="76200" r="123825" b="135890"/>
+            <wp:docPr id="9" name="Picture 9"/>
+            <wp:cNvGraphicFramePr>
+              <a:graphicFrameLocks xmlns:a="http://schemas.openxmlformats.org/drawingml/2006/main" noChangeAspect="1"/>
+            </wp:cNvGraphicFramePr>
+            <a:graphic xmlns:a="http://schemas.openxmlformats.org/drawingml/2006/main">
+              <a:graphicData uri="http://schemas.openxmlformats.org/drawingml/2006/picture">
+                <pic:pic xmlns:pic="http://schemas.openxmlformats.org/drawingml/2006/picture">
+                  <pic:nvPicPr>
+                    <pic:cNvPr id="1" name=""/>
+                    <pic:cNvPicPr/>
+                  </pic:nvPicPr>
+                  <pic:blipFill>
+                    <a:blip r:embed="rId13"/>
+                    <a:stretch>
+                      <a:fillRect/>
+                    </a:stretch>
+                  </pic:blipFill>
+                  <pic:spPr>
+                    <a:xfrm>
+                      <a:off x="0" y="0"/>
+                      <a:ext cx="2507061" cy="2802706"/>
+                    </a:xfrm>
+                    <a:prstGeom prst="rect">
+                      <a:avLst/>
+                    </a:prstGeom>
+                    <a:ln w="38100" cap="sq">
+                      <a:solidFill>
+                        <a:srgbClr val="000000"/>
+                      </a:solidFill>
+                      <a:prstDash val="solid"/>
+                      <a:miter lim="800000"/>
+                    </a:ln>
+                    <a:effectLst>
+                      <a:outerShdw blurRad="50800" dist="38100" dir="2700000" algn="tl" rotWithShape="0">
+                        <a:srgbClr val="000000">
+                          <a:alpha val="43000"/>
+                        </a:srgbClr>
+                      </a:outerShdw>
+                    </a:effectLst>
+                  </pic:spPr>
+                </pic:pic>
+              </a:graphicData>
+            </a:graphic>
+          </wp:inline>
+        </w:drawing>
+      </w:r>
+      <w:r>
+        <w:rPr>
+          <w:rFonts w:asciiTheme="majorBidi" w:eastAsia="Times New Roman" w:hAnsiTheme="majorBidi" w:cstheme="majorBidi"/>
+          <w:i/>
+          <w:color w:val="C00000"/>
+          <w:sz w:val="28"/>
+          <w:szCs w:val="28"/>
+          <w:u w:val="single"/>
+        </w:rPr>
+        <w:t xml:space="preserve">  </w:t>
+      </w:r>
+      <w:r>
+        <w:rPr>
+          <w:noProof/>
+        </w:rPr>
+        <w:drawing>
+          <wp:inline distT="0" distB="0" distL="0" distR="0" wp14:anchorId="4F90B302" wp14:editId="767996D3">
+            <wp:extent cx="2334832" cy="2737975"/>
+            <wp:effectExtent l="76200" t="76200" r="142240" b="139065"/>
+            <wp:docPr id="10" name="Picture 10"/>
+            <wp:cNvGraphicFramePr>
+              <a:graphicFrameLocks xmlns:a="http://schemas.openxmlformats.org/drawingml/2006/main" noChangeAspect="1"/>
+            </wp:cNvGraphicFramePr>
+            <a:graphic xmlns:a="http://schemas.openxmlformats.org/drawingml/2006/main">
+              <a:graphicData uri="http://schemas.openxmlformats.org/drawingml/2006/picture">
+                <pic:pic xmlns:pic="http://schemas.openxmlformats.org/drawingml/2006/picture">
+                  <pic:nvPicPr>
+                    <pic:cNvPr id="1" name=""/>
+                    <pic:cNvPicPr/>
+                  </pic:nvPicPr>
+                  <pic:blipFill>
+                    <a:blip r:embed="rId14"/>
+                    <a:stretch>
+                      <a:fillRect/>
+                    </a:stretch>
+                  </pic:blipFill>
+                  <pic:spPr>
+                    <a:xfrm>
+                      <a:off x="0" y="0"/>
+                      <a:ext cx="2372672" cy="2782349"/>
+                    </a:xfrm>
+                    <a:prstGeom prst="rect">
+                      <a:avLst/>
+                    </a:prstGeom>
+                    <a:ln w="38100" cap="sq">
+                      <a:solidFill>
+                        <a:srgbClr val="000000"/>
+                      </a:solidFill>
+                      <a:prstDash val="solid"/>
+                      <a:miter lim="800000"/>
+                    </a:ln>
+                    <a:effectLst>
+                      <a:outerShdw blurRad="50800" dist="38100" dir="2700000" algn="tl" rotWithShape="0">
+                        <a:srgbClr val="000000">
+                          <a:alpha val="43000"/>
+                        </a:srgbClr>
+                      </a:outerShdw>
+                    </a:effectLst>
+                  </pic:spPr>
+                </pic:pic>
+              </a:graphicData>
+            </a:graphic>
+          </wp:inline>
+        </w:drawing>
+      </w:r>
+    </w:p>
+    <w:p>
+      <w:pPr>
+        <w:pStyle w:val="NormalWeb"/>
+        <w:spacing w:before="0" w:beforeAutospacing="0" w:after="0" w:afterAutospacing="0" w:line="276" w:lineRule="auto"/>
+        <w:rPr>
+          <w:i/>
+          <w:iCs/>
+          <w:color w:val="C00000"/>
+          <w:sz w:val="28"/>
+          <w:szCs w:val="28"/>
+          <w:u w:val="single"/>
+        </w:rPr>
+      </w:pPr>
+      <w:r>
+        <w:rPr>
+          <w:i/>
+          <w:iCs/>
+          <w:color w:val="2E74B5" w:themeColor="accent1" w:themeShade="BF"/>
+        </w:rPr>
+        <w:t>Organization</w:t>
+      </w:r>
+      <w:r>
+        <w:rPr>
+          <w:i/>
+          <w:iCs/>
+          <w:color w:val="2E74B5" w:themeColor="accent1" w:themeShade="BF"/>
+        </w:rPr>
+        <w:t xml:space="preserve"> interface:</w:t>
+      </w:r>
+    </w:p>
+    <w:p>
+      <w:pPr>
+        <w:jc w:val="center"/>
+        <w:rPr>
+          <w:rFonts w:asciiTheme="majorBidi" w:eastAsia="Times New Roman" w:hAnsiTheme="majorBidi" w:cstheme="majorBidi"/>
+          <w:b/>
+          <w:bCs/>
+          <w:i/>
+          <w:color w:val="C00000"/>
+          <w:sz w:val="28"/>
+          <w:szCs w:val="28"/>
+          <w:u w:val="single"/>
+        </w:rPr>
+      </w:pPr>
+      <w:r>
+        <w:rPr>
+          <w:noProof/>
+        </w:rPr>
+        <w:drawing>
+          <wp:inline distT="0" distB="0" distL="0" distR="0" wp14:anchorId="49C75310" wp14:editId="4D750334">
+            <wp:extent cx="3022259" cy="2105733"/>
+            <wp:effectExtent l="76200" t="76200" r="140335" b="142240"/>
+            <wp:docPr id="11" name="Picture 11"/>
+            <wp:cNvGraphicFramePr>
+              <a:graphicFrameLocks xmlns:a="http://schemas.openxmlformats.org/drawingml/2006/main" noChangeAspect="1"/>
+            </wp:cNvGraphicFramePr>
+            <a:graphic xmlns:a="http://schemas.openxmlformats.org/drawingml/2006/main">
+              <a:graphicData uri="http://schemas.openxmlformats.org/drawingml/2006/picture">
+                <pic:pic xmlns:pic="http://schemas.openxmlformats.org/drawingml/2006/picture">
+                  <pic:nvPicPr>
+                    <pic:cNvPr id="1" name=""/>
+                    <pic:cNvPicPr/>
+                  </pic:nvPicPr>
+                  <pic:blipFill>
+                    <a:blip r:embed="rId15"/>
+                    <a:stretch>
+                      <a:fillRect/>
+                    </a:stretch>
+                  </pic:blipFill>
+                  <pic:spPr>
+                    <a:xfrm>
+                      <a:off x="0" y="0"/>
+                      <a:ext cx="3068590" cy="2138013"/>
+                    </a:xfrm>
+                    <a:prstGeom prst="rect">
+                      <a:avLst/>
+                    </a:prstGeom>
+                    <a:ln w="38100" cap="sq">
+                      <a:solidFill>
+                        <a:srgbClr val="000000"/>
+                      </a:solidFill>
+                      <a:prstDash val="solid"/>
+                      <a:miter lim="800000"/>
+                    </a:ln>
+                    <a:effectLst>
+                      <a:outerShdw blurRad="50800" dist="38100" dir="2700000" algn="tl" rotWithShape="0">
+                        <a:srgbClr val="000000">
+                          <a:alpha val="43000"/>
+                        </a:srgbClr>
+                      </a:outerShdw>
+                    </a:effectLst>
+                  </pic:spPr>
+                </pic:pic>
+              </a:graphicData>
+            </a:graphic>
+          </wp:inline>
+        </w:drawing>
+      </w:r>
+    </w:p>
+    <w:p>
+      <w:pPr>
+        <w:pStyle w:val="NormalWeb"/>
+        <w:spacing w:before="0" w:beforeAutospacing="0" w:after="0" w:afterAutospacing="0" w:line="276" w:lineRule="auto"/>
+        <w:rPr>
+          <w:i/>
+          <w:iCs/>
+          <w:color w:val="C00000"/>
+          <w:sz w:val="28"/>
+          <w:szCs w:val="28"/>
+          <w:u w:val="single"/>
+        </w:rPr>
+      </w:pPr>
+      <w:r>
+        <w:rPr>
+          <w:i/>
+          <w:iCs/>
+          <w:color w:val="2E74B5" w:themeColor="accent1" w:themeShade="BF"/>
+        </w:rPr>
+        <w:t>Request Service (for organization)</w:t>
+      </w:r>
+      <w:r>
+        <w:rPr>
+          <w:i/>
+          <w:iCs/>
+          <w:color w:val="2E74B5" w:themeColor="accent1" w:themeShade="BF"/>
+        </w:rPr>
+        <w:t>:</w:t>
+      </w:r>
+    </w:p>
+    <w:p>
+      <w:pPr>
+        <w:jc w:val="center"/>
+        <w:rPr>
+          <w:rFonts w:asciiTheme="majorBidi" w:eastAsia="Times New Roman" w:hAnsiTheme="majorBidi" w:cstheme="majorBidi"/>
+          <w:b/>
+          <w:bCs/>
+          <w:i/>
+          <w:color w:val="C00000"/>
+          <w:sz w:val="28"/>
+          <w:szCs w:val="28"/>
+          <w:u w:val="single"/>
+        </w:rPr>
+      </w:pPr>
+      <w:r>
+        <w:rPr>
+          <w:noProof/>
+        </w:rPr>
+        <w:drawing>
+          <wp:inline distT="0" distB="0" distL="0" distR="0" wp14:anchorId="6791EEA4" wp14:editId="3D3FAC50">
+            <wp:extent cx="3058160" cy="2037480"/>
+            <wp:effectExtent l="76200" t="76200" r="142240" b="134620"/>
+            <wp:docPr id="13" name="Picture 13"/>
+            <wp:cNvGraphicFramePr>
+              <a:graphicFrameLocks xmlns:a="http://schemas.openxmlformats.org/drawingml/2006/main" noChangeAspect="1"/>
+            </wp:cNvGraphicFramePr>
+            <a:graphic xmlns:a="http://schemas.openxmlformats.org/drawingml/2006/main">
+              <a:graphicData uri="http://schemas.openxmlformats.org/drawingml/2006/picture">
+                <pic:pic xmlns:pic="http://schemas.openxmlformats.org/drawingml/2006/picture">
+                  <pic:nvPicPr>
+                    <pic:cNvPr id="1" name=""/>
+                    <pic:cNvPicPr/>
+                  </pic:nvPicPr>
+                  <pic:blipFill>
+                    <a:blip r:embed="rId16"/>
+                    <a:stretch>
+                      <a:fillRect/>
+                    </a:stretch>
+                  </pic:blipFill>
+                  <pic:spPr>
+                    <a:xfrm>
+                      <a:off x="0" y="0"/>
+                      <a:ext cx="3070892" cy="2045963"/>
+                    </a:xfrm>
+                    <a:prstGeom prst="rect">
+                      <a:avLst/>
+                    </a:prstGeom>
+                    <a:ln w="38100" cap="sq">
+                      <a:solidFill>
+                        <a:srgbClr val="000000"/>
+                      </a:solidFill>
+                      <a:prstDash val="solid"/>
+                      <a:miter lim="800000"/>
+                    </a:ln>
+                    <a:effectLst>
+                      <a:outerShdw blurRad="50800" dist="38100" dir="2700000" algn="tl" rotWithShape="0">
+                        <a:srgbClr val="000000">
+                          <a:alpha val="43000"/>
+                        </a:srgbClr>
+                      </a:outerShdw>
+                    </a:effectLst>
+                  </pic:spPr>
+                </pic:pic>
+              </a:graphicData>
+            </a:graphic>
+          </wp:inline>
+        </w:drawing>
+      </w:r>
+    </w:p>
+    <w:p>
+      <w:pPr>
+        <w:pStyle w:val="NormalWeb"/>
+        <w:spacing w:before="0" w:beforeAutospacing="0" w:after="240" w:afterAutospacing="0" w:line="276" w:lineRule="auto"/>
+        <w:ind w:left="720"/>
+        <w:rPr>
+          <w:i/>
+          <w:iCs/>
+          <w:color w:val="C00000"/>
+          <w:sz w:val="28"/>
+          <w:szCs w:val="28"/>
+          <w:u w:val="single"/>
+        </w:rPr>
+      </w:pPr>
+      <w:r>
+        <w:rPr>
+          <w:i/>
+          <w:iCs/>
+          <w:color w:val="2E74B5" w:themeColor="accent1" w:themeShade="BF"/>
+        </w:rPr>
+        <w:lastRenderedPageBreak/>
+        <w:t>Employee interface</w:t>
+      </w:r>
+      <w:r>
+        <w:rPr>
+          <w:i/>
+          <w:iCs/>
+          <w:color w:val="2E74B5" w:themeColor="accent1" w:themeShade="BF"/>
+        </w:rPr>
+        <w:t>:</w:t>
+      </w:r>
+    </w:p>
+    <w:p>
+      <w:pPr>
+        <w:jc w:val="center"/>
+        <w:rPr>
+          <w:rFonts w:asciiTheme="majorBidi" w:eastAsia="Times New Roman" w:hAnsiTheme="majorBidi" w:cstheme="majorBidi"/>
+          <w:i/>
+          <w:color w:val="C00000"/>
+          <w:sz w:val="28"/>
+          <w:szCs w:val="28"/>
+          <w:u w:val="single"/>
+        </w:rPr>
+      </w:pPr>
+      <w:r>
+        <w:rPr>
+          <w:noProof/>
+        </w:rPr>
+        <w:drawing>
+          <wp:inline distT="0" distB="0" distL="0" distR="0" wp14:anchorId="171CE0EB" wp14:editId="7EAF3A95">
+            <wp:extent cx="3380105" cy="3291840"/>
+            <wp:effectExtent l="76200" t="76200" r="125095" b="137160"/>
+            <wp:docPr id="15" name="Picture 15"/>
+            <wp:cNvGraphicFramePr>
+              <a:graphicFrameLocks xmlns:a="http://schemas.openxmlformats.org/drawingml/2006/main" noChangeAspect="1"/>
+            </wp:cNvGraphicFramePr>
+            <a:graphic xmlns:a="http://schemas.openxmlformats.org/drawingml/2006/main">
+              <a:graphicData uri="http://schemas.openxmlformats.org/drawingml/2006/picture">
+                <pic:pic xmlns:pic="http://schemas.openxmlformats.org/drawingml/2006/picture">
+                  <pic:nvPicPr>
+                    <pic:cNvPr id="1" name=""/>
+                    <pic:cNvPicPr/>
+                  </pic:nvPicPr>
+                  <pic:blipFill>
+                    <a:blip r:embed="rId17"/>
+                    <a:stretch>
+                      <a:fillRect/>
+                    </a:stretch>
+                  </pic:blipFill>
+                  <pic:spPr>
+                    <a:xfrm>
+                      <a:off x="0" y="0"/>
+                      <a:ext cx="3435145" cy="3345443"/>
+                    </a:xfrm>
+                    <a:prstGeom prst="rect">
+                      <a:avLst/>
+                    </a:prstGeom>
+                    <a:ln w="38100" cap="sq">
+                      <a:solidFill>
+                        <a:srgbClr val="000000"/>
+                      </a:solidFill>
+                      <a:prstDash val="solid"/>
+                      <a:miter lim="800000"/>
+                    </a:ln>
+                    <a:effectLst>
+                      <a:outerShdw blurRad="50800" dist="38100" dir="2700000" algn="tl" rotWithShape="0">
+                        <a:srgbClr val="000000">
+                          <a:alpha val="43000"/>
+                        </a:srgbClr>
+                      </a:outerShdw>
+                    </a:effectLst>
+                  </pic:spPr>
+                </pic:pic>
+              </a:graphicData>
+            </a:graphic>
+          </wp:inline>
+        </w:drawing>
+      </w:r>
+    </w:p>
+    <w:p>
+      <w:pPr>
+        <w:jc w:val="center"/>
+        <w:rPr>
+          <w:rFonts w:asciiTheme="majorBidi" w:eastAsia="Times New Roman" w:hAnsiTheme="majorBidi" w:cstheme="majorBidi"/>
+          <w:i/>
+          <w:color w:val="C00000"/>
+          <w:sz w:val="28"/>
+          <w:szCs w:val="28"/>
+          <w:u w:val="single"/>
+        </w:rPr>
+      </w:pPr>
+    </w:p>
+    <w:p>
+      <w:pPr>
+        <w:pStyle w:val="NormalWeb"/>
+        <w:spacing w:before="0" w:beforeAutospacing="0" w:after="240" w:afterAutospacing="0" w:line="276" w:lineRule="auto"/>
+        <w:ind w:left="720"/>
+        <w:rPr>
+          <w:i/>
+          <w:iCs/>
+          <w:color w:val="2E74B5" w:themeColor="accent1" w:themeShade="BF"/>
+        </w:rPr>
+      </w:pPr>
+      <w:r>
+        <w:rPr>
+          <w:i/>
+          <w:iCs/>
+          <w:color w:val="2E74B5" w:themeColor="accent1" w:themeShade="BF"/>
+        </w:rPr>
+        <w:t>Delete a service request</w:t>
+      </w:r>
+      <w:r>
+        <w:rPr>
+          <w:i/>
+          <w:iCs/>
+          <w:color w:val="2E74B5" w:themeColor="accent1" w:themeShade="BF"/>
+        </w:rPr>
+        <w:t xml:space="preserve"> and D</w:t>
+      </w:r>
+      <w:r>
+        <w:rPr>
+          <w:i/>
+          <w:iCs/>
+          <w:color w:val="2E74B5" w:themeColor="accent1" w:themeShade="BF"/>
+        </w:rPr>
+        <w:t>elete a course registration</w:t>
+      </w:r>
+      <w:r>
+        <w:rPr>
+          <w:i/>
+          <w:iCs/>
+          <w:color w:val="2E74B5" w:themeColor="accent1" w:themeShade="BF"/>
+        </w:rPr>
+        <w:t>:</w:t>
+      </w:r>
+    </w:p>
+    <w:p>
+      <w:pPr>
+        <w:pStyle w:val="NormalWeb"/>
+        <w:spacing w:before="0" w:beforeAutospacing="0" w:after="240" w:afterAutospacing="0" w:line="276" w:lineRule="auto"/>
+        <w:ind w:left="720"/>
+        <w:rPr>
+          <w:i/>
+          <w:iCs/>
+          <w:color w:val="2E74B5" w:themeColor="accent1" w:themeShade="BF"/>
+        </w:rPr>
+      </w:pPr>
+      <w:r>
+        <w:rPr>
+          <w:noProof/>
+        </w:rPr>
+        <w:drawing>
+          <wp:inline distT="0" distB="0" distL="0" distR="0" wp14:anchorId="090F3B31" wp14:editId="0BF9613A">
+            <wp:extent cx="2252036" cy="2863657"/>
+            <wp:effectExtent l="76200" t="76200" r="129540" b="127635"/>
+            <wp:docPr id="16" name="Picture 16"/>
+            <wp:cNvGraphicFramePr>
+              <a:graphicFrameLocks xmlns:a="http://schemas.openxmlformats.org/drawingml/2006/main" noChangeAspect="1"/>
+            </wp:cNvGraphicFramePr>
+            <a:graphic xmlns:a="http://schemas.openxmlformats.org/drawingml/2006/main">
+              <a:graphicData uri="http://schemas.openxmlformats.org/drawingml/2006/picture">
+                <pic:pic xmlns:pic="http://schemas.openxmlformats.org/drawingml/2006/picture">
+                  <pic:nvPicPr>
+                    <pic:cNvPr id="1" name=""/>
+                    <pic:cNvPicPr/>
+                  </pic:nvPicPr>
+                  <pic:blipFill>
+                    <a:blip r:embed="rId18"/>
+                    <a:stretch>
+                      <a:fillRect/>
+                    </a:stretch>
+                  </pic:blipFill>
+                  <pic:spPr>
+                    <a:xfrm>
+                      <a:off x="0" y="0"/>
+                      <a:ext cx="2260929" cy="2874965"/>
+                    </a:xfrm>
+                    <a:prstGeom prst="rect">
+                      <a:avLst/>
+                    </a:prstGeom>
+                    <a:ln w="38100" cap="sq">
+                      <a:solidFill>
+                        <a:srgbClr val="000000"/>
+                      </a:solidFill>
+                      <a:prstDash val="solid"/>
+                      <a:miter lim="800000"/>
+                    </a:ln>
+                    <a:effectLst>
+                      <a:outerShdw blurRad="50800" dist="38100" dir="2700000" algn="tl" rotWithShape="0">
+                        <a:srgbClr val="000000">
+                          <a:alpha val="43000"/>
+                        </a:srgbClr>
+                      </a:outerShdw>
+                    </a:effectLst>
+                  </pic:spPr>
+                </pic:pic>
+              </a:graphicData>
+            </a:graphic>
+          </wp:inline>
+        </w:drawing>
+      </w:r>
+      <w:r>
+        <w:rPr>
+          <w:i/>
+          <w:iCs/>
+          <w:color w:val="2E74B5" w:themeColor="accent1" w:themeShade="BF"/>
+        </w:rPr>
+        <w:t xml:space="preserve">     </w:t>
+      </w:r>
+      <w:r>
+        <w:rPr>
+          <w:noProof/>
+        </w:rPr>
+        <w:drawing>
+          <wp:inline distT="0" distB="0" distL="0" distR="0" wp14:anchorId="08F1A96A" wp14:editId="5A395ADF">
+            <wp:extent cx="2571750" cy="2831243"/>
+            <wp:effectExtent l="76200" t="76200" r="133350" b="140970"/>
+            <wp:docPr id="18" name="Picture 18"/>
+            <wp:cNvGraphicFramePr>
+              <a:graphicFrameLocks xmlns:a="http://schemas.openxmlformats.org/drawingml/2006/main" noChangeAspect="1"/>
+            </wp:cNvGraphicFramePr>
+            <a:graphic xmlns:a="http://schemas.openxmlformats.org/drawingml/2006/main">
+              <a:graphicData uri="http://schemas.openxmlformats.org/drawingml/2006/picture">
+                <pic:pic xmlns:pic="http://schemas.openxmlformats.org/drawingml/2006/picture">
+                  <pic:nvPicPr>
+                    <pic:cNvPr id="1" name=""/>
+                    <pic:cNvPicPr/>
+                  </pic:nvPicPr>
+                  <pic:blipFill>
+                    <a:blip r:embed="rId19"/>
+                    <a:stretch>
+                      <a:fillRect/>
+                    </a:stretch>
+                  </pic:blipFill>
+                  <pic:spPr>
+                    <a:xfrm>
+                      <a:off x="0" y="0"/>
+                      <a:ext cx="2610598" cy="2874011"/>
+                    </a:xfrm>
+                    <a:prstGeom prst="rect">
+                      <a:avLst/>
+                    </a:prstGeom>
+                    <a:ln w="38100" cap="sq">
+                      <a:solidFill>
+                        <a:srgbClr val="000000"/>
+                      </a:solidFill>
+                      <a:prstDash val="solid"/>
+                      <a:miter lim="800000"/>
+                    </a:ln>
+                    <a:effectLst>
+                      <a:outerShdw blurRad="50800" dist="38100" dir="2700000" algn="tl" rotWithShape="0">
+                        <a:srgbClr val="000000">
+                          <a:alpha val="43000"/>
+                        </a:srgbClr>
+                      </a:outerShdw>
+                    </a:effectLst>
+                  </pic:spPr>
+                </pic:pic>
+              </a:graphicData>
+            </a:graphic>
+          </wp:inline>
+        </w:drawing>
+      </w:r>
+    </w:p>
+    <w:p>
+      <w:pPr>
+        <w:pStyle w:val="NormalWeb"/>
+        <w:spacing w:before="0" w:beforeAutospacing="0" w:after="240" w:afterAutospacing="0" w:line="276" w:lineRule="auto"/>
+        <w:ind w:left="720"/>
+        <w:rPr>
+          <w:i/>
+          <w:iCs/>
+          <w:color w:val="C00000"/>
+          <w:sz w:val="28"/>
+          <w:szCs w:val="28"/>
+          <w:u w:val="single"/>
+        </w:rPr>
+      </w:pPr>
+    </w:p>
+    <w:p>
+      <w:pPr>
+        <w:pStyle w:val="NormalWeb"/>
+        <w:spacing w:before="0" w:beforeAutospacing="0" w:after="240" w:afterAutospacing="0" w:line="276" w:lineRule="auto"/>
+        <w:ind w:left="720"/>
+        <w:rPr>
+          <w:i/>
+          <w:iCs/>
+          <w:color w:val="2E74B5" w:themeColor="accent1" w:themeShade="BF"/>
+        </w:rPr>
+      </w:pPr>
+    </w:p>
+    <w:p>
+      <w:pPr>
+        <w:pStyle w:val="NormalWeb"/>
+        <w:spacing w:before="0" w:beforeAutospacing="0" w:after="240" w:afterAutospacing="0" w:line="276" w:lineRule="auto"/>
+        <w:ind w:left="720"/>
+        <w:rPr>
+          <w:i/>
+          <w:iCs/>
+          <w:color w:val="2E74B5" w:themeColor="accent1" w:themeShade="BF"/>
+        </w:rPr>
+      </w:pPr>
+      <w:r>
+        <w:rPr>
+          <w:i/>
+          <w:iCs/>
+          <w:color w:val="2E74B5" w:themeColor="accent1" w:themeShade="BF"/>
+        </w:rPr>
+        <w:lastRenderedPageBreak/>
+        <w:t>Update a service request price:</w:t>
+      </w:r>
+    </w:p>
+    <w:p>
+      <w:pPr>
+        <w:pStyle w:val="NormalWeb"/>
+        <w:spacing w:before="0" w:beforeAutospacing="0" w:after="240" w:afterAutospacing="0" w:line="276" w:lineRule="auto"/>
+        <w:ind w:left="720"/>
+        <w:jc w:val="center"/>
+        <w:rPr>
+          <w:i/>
+          <w:iCs/>
+          <w:color w:val="C00000"/>
+          <w:sz w:val="28"/>
+          <w:szCs w:val="28"/>
+          <w:u w:val="single"/>
+        </w:rPr>
+      </w:pPr>
+      <w:r>
+        <w:rPr>
+          <w:noProof/>
+        </w:rPr>
+        <w:drawing>
+          <wp:inline distT="0" distB="0" distL="0" distR="0" wp14:anchorId="355A7455" wp14:editId="22F7AA2D">
+            <wp:extent cx="3704626" cy="2828290"/>
+            <wp:effectExtent l="76200" t="76200" r="124460" b="124460"/>
+            <wp:docPr id="19" name="Picture 19"/>
+            <wp:cNvGraphicFramePr>
+              <a:graphicFrameLocks xmlns:a="http://schemas.openxmlformats.org/drawingml/2006/main" noChangeAspect="1"/>
+            </wp:cNvGraphicFramePr>
+            <a:graphic xmlns:a="http://schemas.openxmlformats.org/drawingml/2006/main">
+              <a:graphicData uri="http://schemas.openxmlformats.org/drawingml/2006/picture">
+                <pic:pic xmlns:pic="http://schemas.openxmlformats.org/drawingml/2006/picture">
+                  <pic:nvPicPr>
+                    <pic:cNvPr id="1" name=""/>
+                    <pic:cNvPicPr/>
+                  </pic:nvPicPr>
+                  <pic:blipFill>
+                    <a:blip r:embed="rId20"/>
+                    <a:stretch>
+                      <a:fillRect/>
+                    </a:stretch>
+                  </pic:blipFill>
+                  <pic:spPr>
+                    <a:xfrm>
+                      <a:off x="0" y="0"/>
+                      <a:ext cx="3731068" cy="2848477"/>
+                    </a:xfrm>
+                    <a:prstGeom prst="rect">
+                      <a:avLst/>
+                    </a:prstGeom>
+                    <a:ln w="38100" cap="sq">
+                      <a:solidFill>
+                        <a:srgbClr val="000000"/>
+                      </a:solidFill>
+                      <a:prstDash val="solid"/>
+                      <a:miter lim="800000"/>
+                    </a:ln>
+                    <a:effectLst>
+                      <a:outerShdw blurRad="50800" dist="38100" dir="2700000" algn="tl" rotWithShape="0">
+                        <a:srgbClr val="000000">
+                          <a:alpha val="43000"/>
+                        </a:srgbClr>
+                      </a:outerShdw>
+                    </a:effectLst>
+                  </pic:spPr>
+                </pic:pic>
+              </a:graphicData>
+            </a:graphic>
+          </wp:inline>
+        </w:drawing>
+      </w:r>
+    </w:p>
+    <w:p>
+      <w:pPr>
+        <w:pStyle w:val="NormalWeb"/>
+        <w:spacing w:before="0" w:beforeAutospacing="0" w:after="240" w:afterAutospacing="0" w:line="276" w:lineRule="auto"/>
+        <w:ind w:left="720"/>
+        <w:rPr>
+          <w:i/>
+          <w:iCs/>
+          <w:color w:val="2E74B5" w:themeColor="accent1" w:themeShade="BF"/>
+        </w:rPr>
+      </w:pPr>
+    </w:p>
+    <w:p>
+      <w:pPr>
+        <w:pStyle w:val="NormalWeb"/>
+        <w:spacing w:before="0" w:beforeAutospacing="0" w:after="240" w:afterAutospacing="0" w:line="276" w:lineRule="auto"/>
+        <w:ind w:left="720"/>
+        <w:rPr>
+          <w:i/>
+          <w:iCs/>
+          <w:color w:val="2E74B5" w:themeColor="accent1" w:themeShade="BF"/>
+        </w:rPr>
+      </w:pPr>
+      <w:r>
+        <w:rPr>
+          <w:i/>
+          <w:iCs/>
+          <w:color w:val="2E74B5" w:themeColor="accent1" w:themeShade="BF"/>
+        </w:rPr>
+        <w:t>Get a report of courses that you teach (for instructor)</w:t>
+      </w:r>
+      <w:r>
+        <w:rPr>
+          <w:i/>
+          <w:iCs/>
+          <w:color w:val="2E74B5" w:themeColor="accent1" w:themeShade="BF"/>
+        </w:rPr>
+        <w:t>:</w:t>
+      </w:r>
+    </w:p>
+    <w:p>
+      <w:pPr>
+        <w:pStyle w:val="NormalWeb"/>
+        <w:spacing w:before="0" w:beforeAutospacing="0" w:after="240" w:afterAutospacing="0" w:line="276" w:lineRule="auto"/>
+        <w:ind w:left="720"/>
+        <w:jc w:val="center"/>
+        <w:rPr>
+          <w:i/>
+          <w:iCs/>
+          <w:color w:val="2E74B5" w:themeColor="accent1" w:themeShade="BF"/>
+        </w:rPr>
+      </w:pPr>
+      <w:r>
+        <w:rPr>
+          <w:noProof/>
+        </w:rPr>
+        <w:drawing>
+          <wp:inline distT="0" distB="0" distL="0" distR="0" wp14:anchorId="1B7CCF96" wp14:editId="0A65611C">
+            <wp:extent cx="3312741" cy="2635250"/>
+            <wp:effectExtent l="76200" t="76200" r="135890" b="127000"/>
+            <wp:docPr id="20" name="Picture 20"/>
+            <wp:cNvGraphicFramePr>
+              <a:graphicFrameLocks xmlns:a="http://schemas.openxmlformats.org/drawingml/2006/main" noChangeAspect="1"/>
+            </wp:cNvGraphicFramePr>
+            <a:graphic xmlns:a="http://schemas.openxmlformats.org/drawingml/2006/main">
+              <a:graphicData uri="http://schemas.openxmlformats.org/drawingml/2006/picture">
+                <pic:pic xmlns:pic="http://schemas.openxmlformats.org/drawingml/2006/picture">
+                  <pic:nvPicPr>
+                    <pic:cNvPr id="1" name=""/>
+                    <pic:cNvPicPr/>
+                  </pic:nvPicPr>
+                  <pic:blipFill>
+                    <a:blip r:embed="rId21"/>
+                    <a:stretch>
+                      <a:fillRect/>
+                    </a:stretch>
+                  </pic:blipFill>
+                  <pic:spPr>
+                    <a:xfrm>
+                      <a:off x="0" y="0"/>
+                      <a:ext cx="3334745" cy="2652754"/>
+                    </a:xfrm>
+                    <a:prstGeom prst="rect">
+                      <a:avLst/>
+                    </a:prstGeom>
+                    <a:ln w="38100" cap="sq">
+                      <a:solidFill>
+                        <a:srgbClr val="000000"/>
+                      </a:solidFill>
+                      <a:prstDash val="solid"/>
+                      <a:miter lim="800000"/>
+                    </a:ln>
+                    <a:effectLst>
+                      <a:outerShdw blurRad="50800" dist="38100" dir="2700000" algn="tl" rotWithShape="0">
+                        <a:srgbClr val="000000">
+                          <a:alpha val="43000"/>
+                        </a:srgbClr>
+                      </a:outerShdw>
+                    </a:effectLst>
+                  </pic:spPr>
+                </pic:pic>
+              </a:graphicData>
+            </a:graphic>
+          </wp:inline>
+        </w:drawing>
+      </w:r>
+    </w:p>
+    <w:p>
+      <w:pPr>
+        <w:jc w:val="center"/>
+        <w:rPr>
+          <w:rFonts w:asciiTheme="majorBidi" w:eastAsia="Times New Roman" w:hAnsiTheme="majorBidi" w:cstheme="majorBidi"/>
+          <w:i/>
+          <w:color w:val="C00000"/>
+          <w:sz w:val="28"/>
+          <w:szCs w:val="28"/>
+          <w:u w:val="single"/>
+        </w:rPr>
+      </w:pPr>
+    </w:p>
+    <w:p>
+      <w:pPr>
+        <w:jc w:val="both"/>
+        <w:rPr>
+          <w:rFonts w:asciiTheme="majorBidi" w:eastAsia="Times New Roman" w:hAnsiTheme="majorBidi" w:cstheme="majorBidi"/>
+          <w:i/>
+          <w:color w:val="C00000"/>
+          <w:sz w:val="28"/>
+          <w:szCs w:val="28"/>
+          <w:u w:val="single"/>
+        </w:rPr>
+      </w:pPr>
+    </w:p>
+    <w:p>
+      <w:pPr>
+        <w:jc w:val="both"/>
+        <w:rPr>
+          <w:rFonts w:asciiTheme="majorBidi" w:eastAsia="Times New Roman" w:hAnsiTheme="majorBidi" w:cstheme="majorBidi"/>
+          <w:i/>
+          <w:color w:val="C00000"/>
+          <w:sz w:val="28"/>
+          <w:szCs w:val="28"/>
+          <w:u w:val="single"/>
+        </w:rPr>
+      </w:pPr>
+    </w:p>
+    <w:p>
+      <w:pPr>
+        <w:jc w:val="both"/>
+        <w:rPr>
+          <w:rFonts w:asciiTheme="majorBidi" w:eastAsia="Times New Roman" w:hAnsiTheme="majorBidi" w:cstheme="majorBidi"/>
+          <w:i/>
+          <w:color w:val="C00000"/>
+          <w:sz w:val="28"/>
+          <w:szCs w:val="28"/>
+          <w:u w:val="single"/>
+        </w:rPr>
+      </w:pPr>
+    </w:p>
+    <w:p>
+      <w:pPr>
+        <w:jc w:val="both"/>
+        <w:rPr>
+          <w:rFonts w:asciiTheme="majorBidi" w:eastAsia="Times New Roman" w:hAnsiTheme="majorBidi" w:cstheme="majorBidi"/>
+          <w:i/>
+          <w:color w:val="C00000"/>
+          <w:sz w:val="28"/>
+          <w:szCs w:val="28"/>
+          <w:u w:val="single"/>
+        </w:rPr>
+      </w:pPr>
+      <w:r>
+        <w:rPr>
+          <w:rFonts w:asciiTheme="majorBidi" w:eastAsia="Times New Roman" w:hAnsiTheme="majorBidi" w:cstheme="majorBidi"/>
+          <w:i/>
+          <w:color w:val="C00000"/>
+          <w:sz w:val="28"/>
+          <w:szCs w:val="28"/>
+          <w:u w:val="single"/>
+        </w:rPr>
+        <w:lastRenderedPageBreak/>
+        <w:t>T</w:t>
+      </w:r>
+      <w:r>
+        <w:rPr>
+          <w:rFonts w:asciiTheme="majorBidi" w:eastAsia="Times New Roman" w:hAnsiTheme="majorBidi" w:cstheme="majorBidi"/>
+          <w:i/>
+          <w:color w:val="C00000"/>
+          <w:sz w:val="28"/>
+          <w:szCs w:val="28"/>
+          <w:u w:val="single"/>
+        </w:rPr>
+        <w:t>ransactions</w:t>
+      </w:r>
+      <w:r>
+        <w:rPr>
+          <w:rFonts w:asciiTheme="majorBidi" w:eastAsia="Times New Roman" w:hAnsiTheme="majorBidi" w:cstheme="majorBidi"/>
+          <w:i/>
+          <w:color w:val="C00000"/>
+          <w:sz w:val="28"/>
+          <w:szCs w:val="28"/>
+          <w:u w:val="single"/>
+        </w:rPr>
+        <w:t>:</w:t>
+      </w:r>
+    </w:p>
+    <w:p>
+      <w:pPr>
+        <w:jc w:val="both"/>
+        <w:rPr>
+          <w:rFonts w:asciiTheme="majorBidi" w:eastAsia="Times New Roman" w:hAnsiTheme="majorBidi" w:cstheme="majorBidi"/>
+          <w:i/>
+          <w:color w:val="C00000"/>
+          <w:sz w:val="28"/>
+          <w:szCs w:val="28"/>
+          <w:u w:val="single"/>
+        </w:rPr>
+      </w:pPr>
+    </w:p>
+    <w:p>
+      <w:pPr>
+        <w:pStyle w:val="ListParagraph"/>
+        <w:numPr>
+          <w:ilvl w:val="0"/>
+          <w:numId w:val="25"/>
+        </w:numPr>
+        <w:jc w:val="both"/>
+        <w:rPr>
+          <w:rFonts w:asciiTheme="majorBidi" w:eastAsia="Times New Roman" w:hAnsiTheme="majorBidi" w:cstheme="majorBidi"/>
+          <w:color w:val="000000" w:themeColor="text1"/>
+          <w:sz w:val="24"/>
+          <w:szCs w:val="24"/>
+        </w:rPr>
+      </w:pPr>
+      <w:r>
+        <w:rPr>
+          <w:rFonts w:asciiTheme="majorBidi" w:eastAsia="Times New Roman" w:hAnsiTheme="majorBidi" w:cstheme="majorBidi"/>
+          <w:color w:val="000000" w:themeColor="text1"/>
+          <w:sz w:val="24"/>
+          <w:szCs w:val="24"/>
+        </w:rPr>
+        <w:t>The one update that</w:t>
+      </w:r>
+      <w:r>
+        <w:rPr>
+          <w:rFonts w:asciiTheme="majorBidi" w:eastAsia="Times New Roman" w:hAnsiTheme="majorBidi" w:cstheme="majorBidi"/>
+          <w:color w:val="000000" w:themeColor="text1"/>
+          <w:sz w:val="24"/>
+          <w:szCs w:val="24"/>
+        </w:rPr>
+        <w:t xml:space="preserve"> absolutely require</w:t>
+      </w:r>
+      <w:r>
+        <w:rPr>
+          <w:rFonts w:asciiTheme="majorBidi" w:eastAsia="Times New Roman" w:hAnsiTheme="majorBidi" w:cstheme="majorBidi"/>
+          <w:color w:val="000000" w:themeColor="text1"/>
+          <w:sz w:val="24"/>
+          <w:szCs w:val="24"/>
+        </w:rPr>
+        <w:t>s</w:t>
+      </w:r>
+      <w:r>
+        <w:rPr>
+          <w:rFonts w:asciiTheme="majorBidi" w:eastAsia="Times New Roman" w:hAnsiTheme="majorBidi" w:cstheme="majorBidi"/>
+          <w:color w:val="000000" w:themeColor="text1"/>
+          <w:sz w:val="24"/>
+          <w:szCs w:val="24"/>
+        </w:rPr>
+        <w:t xml:space="preserve"> a transaction to be built is payment. A user cannot be accepted into a course or proceed any furth</w:t>
+      </w:r>
+      <w:r>
+        <w:rPr>
+          <w:rFonts w:asciiTheme="majorBidi" w:eastAsia="Times New Roman" w:hAnsiTheme="majorBidi" w:cstheme="majorBidi"/>
+          <w:color w:val="000000" w:themeColor="text1"/>
+          <w:sz w:val="24"/>
+          <w:szCs w:val="24"/>
+        </w:rPr>
+        <w:t>er without submitting some portion of the</w:t>
+      </w:r>
+      <w:r>
+        <w:rPr>
+          <w:rFonts w:asciiTheme="majorBidi" w:eastAsia="Times New Roman" w:hAnsiTheme="majorBidi" w:cstheme="majorBidi"/>
+          <w:color w:val="000000" w:themeColor="text1"/>
+          <w:sz w:val="24"/>
+          <w:szCs w:val="24"/>
+        </w:rPr>
+        <w:t xml:space="preserve"> amount owed</w:t>
+      </w:r>
+      <w:r>
+        <w:rPr>
+          <w:rFonts w:asciiTheme="majorBidi" w:eastAsia="Times New Roman" w:hAnsiTheme="majorBidi" w:cstheme="majorBidi"/>
+          <w:color w:val="000000" w:themeColor="text1"/>
+          <w:sz w:val="24"/>
+          <w:szCs w:val="24"/>
+        </w:rPr>
+        <w:t xml:space="preserve"> through a valid card number, whether it be in full or the first payment in a payment plan.</w:t>
+      </w:r>
+      <w:r>
+        <w:rPr>
+          <w:rFonts w:asciiTheme="majorBidi" w:eastAsia="Times New Roman" w:hAnsiTheme="majorBidi" w:cstheme="majorBidi"/>
+          <w:color w:val="000000" w:themeColor="text1"/>
+          <w:sz w:val="24"/>
+          <w:szCs w:val="24"/>
+        </w:rPr>
+        <w:t xml:space="preserve"> Additionally, adding </w:t>
+      </w:r>
+      <w:r>
+        <w:rPr>
+          <w:rFonts w:asciiTheme="majorBidi" w:eastAsia="Times New Roman" w:hAnsiTheme="majorBidi" w:cstheme="majorBidi"/>
+          <w:color w:val="000000" w:themeColor="text1"/>
+          <w:sz w:val="24"/>
+          <w:szCs w:val="24"/>
+        </w:rPr>
+        <w:t>a course requires that an instructor be assigned</w:t>
+      </w:r>
+      <w:r>
+        <w:rPr>
+          <w:rFonts w:asciiTheme="majorBidi" w:eastAsia="Times New Roman" w:hAnsiTheme="majorBidi" w:cstheme="majorBidi"/>
+          <w:color w:val="000000" w:themeColor="text1"/>
+          <w:sz w:val="24"/>
+          <w:szCs w:val="24"/>
+        </w:rPr>
+        <w:t xml:space="preserve"> simultaneously. You cannot have a course with no instructor. </w:t>
+      </w:r>
+      <w:r>
+        <w:rPr>
+          <w:rFonts w:asciiTheme="majorBidi" w:eastAsia="Times New Roman" w:hAnsiTheme="majorBidi" w:cstheme="majorBidi"/>
+          <w:color w:val="000000" w:themeColor="text1"/>
+          <w:sz w:val="24"/>
+          <w:szCs w:val="24"/>
+        </w:rPr>
+        <w:t xml:space="preserve">Also, </w:t>
+      </w:r>
+      <w:r>
+        <w:rPr>
+          <w:rFonts w:asciiTheme="majorBidi" w:eastAsia="Times New Roman" w:hAnsiTheme="majorBidi" w:cstheme="majorBidi"/>
+          <w:color w:val="000000" w:themeColor="text1"/>
+          <w:sz w:val="24"/>
+          <w:szCs w:val="24"/>
+        </w:rPr>
+        <w:t xml:space="preserve">adding </w:t>
+      </w:r>
+      <w:r>
+        <w:rPr>
+          <w:rFonts w:asciiTheme="majorBidi" w:eastAsia="Times New Roman" w:hAnsiTheme="majorBidi" w:cstheme="majorBidi"/>
+          <w:color w:val="000000" w:themeColor="text1"/>
+          <w:sz w:val="24"/>
+          <w:szCs w:val="24"/>
+        </w:rPr>
+        <w:t>a service request requires that an organization and a service be assigned</w:t>
+      </w:r>
+      <w:r>
+        <w:rPr>
+          <w:rFonts w:asciiTheme="majorBidi" w:eastAsia="Times New Roman" w:hAnsiTheme="majorBidi" w:cstheme="majorBidi"/>
+          <w:color w:val="000000" w:themeColor="text1"/>
+          <w:sz w:val="24"/>
+          <w:szCs w:val="24"/>
+        </w:rPr>
+        <w:t xml:space="preserve"> simultaneously. You cannot have a </w:t>
+      </w:r>
+      <w:r>
+        <w:rPr>
+          <w:rFonts w:asciiTheme="majorBidi" w:eastAsia="Times New Roman" w:hAnsiTheme="majorBidi" w:cstheme="majorBidi"/>
+          <w:color w:val="000000" w:themeColor="text1"/>
+          <w:sz w:val="24"/>
+          <w:szCs w:val="24"/>
+        </w:rPr>
+        <w:t>request</w:t>
+      </w:r>
+      <w:r>
+        <w:rPr>
+          <w:rFonts w:asciiTheme="majorBidi" w:eastAsia="Times New Roman" w:hAnsiTheme="majorBidi" w:cstheme="majorBidi"/>
+          <w:color w:val="000000" w:themeColor="text1"/>
+          <w:sz w:val="24"/>
+          <w:szCs w:val="24"/>
+        </w:rPr>
+        <w:t xml:space="preserve"> with no</w:t>
+      </w:r>
+      <w:r>
+        <w:rPr>
+          <w:rFonts w:asciiTheme="majorBidi" w:eastAsia="Times New Roman" w:hAnsiTheme="majorBidi" w:cstheme="majorBidi"/>
+          <w:color w:val="000000" w:themeColor="text1"/>
+          <w:sz w:val="24"/>
+          <w:szCs w:val="24"/>
+        </w:rPr>
+        <w:t xml:space="preserve"> organization or service</w:t>
+      </w:r>
+      <w:r>
+        <w:rPr>
+          <w:rFonts w:asciiTheme="majorBidi" w:eastAsia="Times New Roman" w:hAnsiTheme="majorBidi" w:cstheme="majorBidi"/>
+          <w:color w:val="000000" w:themeColor="text1"/>
+          <w:sz w:val="24"/>
+          <w:szCs w:val="24"/>
+        </w:rPr>
+        <w:t xml:space="preserve">. </w:t>
+      </w:r>
+      <w:r>
+        <w:rPr>
+          <w:rFonts w:asciiTheme="majorBidi" w:eastAsia="Times New Roman" w:hAnsiTheme="majorBidi" w:cstheme="majorBidi"/>
+          <w:color w:val="000000" w:themeColor="text1"/>
+          <w:sz w:val="24"/>
+          <w:szCs w:val="24"/>
+        </w:rPr>
+        <w:t>All other updates can occur independently.</w:t>
       </w:r>
     </w:p>
     <w:p>
@@ -6260,7 +8040,7 @@
           <w:sz w:val="24"/>
           <w:szCs w:val="24"/>
         </w:rPr>
-        <w:t xml:space="preserve">in session) or not, for security issue and to </w:t>
+        <w:t xml:space="preserve">in session) or not, and to </w:t>
       </w:r>
       <w:r>
         <w:rPr>
@@ -6992,8 +8772,18 @@
       </w:tr>
     </w:tbl>
     <w:p/>
-    <w:p/>
-    <w:p/>
+    <w:p>
+      <w:pPr>
+        <w:pStyle w:val="NormalWeb"/>
+        <w:spacing w:before="0" w:beforeAutospacing="0" w:after="0" w:afterAutospacing="0" w:line="276" w:lineRule="auto"/>
+        <w:jc w:val="both"/>
+        <w:rPr>
+          <w:rFonts w:asciiTheme="minorHAnsi" w:eastAsiaTheme="minorHAnsi" w:hAnsiTheme="minorHAnsi" w:cstheme="minorBidi"/>
+          <w:sz w:val="22"/>
+          <w:szCs w:val="22"/>
+        </w:rPr>
+      </w:pPr>
+    </w:p>
     <w:p>
       <w:pPr>
         <w:pStyle w:val="NormalWeb"/>
@@ -7008,12 +8798,9 @@
           <w:u w:val="single"/>
         </w:rPr>
       </w:pPr>
-    </w:p>
-    <w:p>
-      <w:pPr>
-        <w:pStyle w:val="NormalWeb"/>
-        <w:spacing w:before="0" w:beforeAutospacing="0" w:after="0" w:afterAutospacing="0" w:line="276" w:lineRule="auto"/>
-        <w:jc w:val="both"/>
+      <w:bookmarkStart w:id="0" w:name="_GoBack"/>
+      <w:bookmarkEnd w:id="0"/>
+      <w:r>
         <w:rPr>
           <w:i/>
           <w:iCs/>
@@ -7022,61 +8809,7 @@
           <w:szCs w:val="32"/>
           <w:u w:val="single"/>
         </w:rPr>
-      </w:pPr>
-    </w:p>
-    <w:p>
-      <w:pPr>
-        <w:pStyle w:val="NormalWeb"/>
-        <w:spacing w:before="0" w:beforeAutospacing="0" w:after="0" w:afterAutospacing="0" w:line="276" w:lineRule="auto"/>
-        <w:jc w:val="both"/>
-        <w:rPr>
-          <w:i/>
-          <w:iCs/>
-          <w:color w:val="C00000"/>
-          <w:sz w:val="32"/>
-          <w:szCs w:val="32"/>
-          <w:u w:val="single"/>
-        </w:rPr>
-      </w:pPr>
-    </w:p>
-    <w:p>
-      <w:pPr>
-        <w:pStyle w:val="NormalWeb"/>
-        <w:spacing w:before="0" w:beforeAutospacing="0" w:after="0" w:afterAutospacing="0" w:line="276" w:lineRule="auto"/>
-        <w:jc w:val="both"/>
-        <w:rPr>
-          <w:i/>
-          <w:iCs/>
-          <w:color w:val="C00000"/>
-          <w:sz w:val="32"/>
-          <w:szCs w:val="32"/>
-          <w:u w:val="single"/>
-        </w:rPr>
-      </w:pPr>
-    </w:p>
-    <w:p>
-      <w:pPr>
-        <w:pStyle w:val="NormalWeb"/>
-        <w:spacing w:before="0" w:beforeAutospacing="0" w:after="0" w:afterAutospacing="0" w:line="276" w:lineRule="auto"/>
-        <w:jc w:val="both"/>
-        <w:rPr>
-          <w:i/>
-          <w:iCs/>
-          <w:color w:val="C00000"/>
-          <w:sz w:val="32"/>
-          <w:szCs w:val="32"/>
-          <w:u w:val="single"/>
-        </w:rPr>
-      </w:pPr>
-      <w:r>
-        <w:rPr>
-          <w:i/>
-          <w:iCs/>
-          <w:color w:val="C00000"/>
-          <w:sz w:val="32"/>
-          <w:szCs w:val="32"/>
-          <w:u w:val="single"/>
-        </w:rPr>
+        <w:lastRenderedPageBreak/>
         <w:t>Ranking Form:</w:t>
       </w:r>
     </w:p>
@@ -7719,7 +9452,7 @@
                 <w:sz w:val="20"/>
                 <w:szCs w:val="20"/>
               </w:rPr>
-              <w:t>SQL of 6</w:t>
+              <w:t>SQL of 5</w:t>
             </w:r>
             <w:r>
               <w:rPr>
@@ -8316,7 +10049,6 @@
                 <w:sz w:val="20"/>
                 <w:szCs w:val="20"/>
               </w:rPr>
-              <w:lastRenderedPageBreak/>
               <w:t xml:space="preserve">Write the DB requirements for the ERD. </w:t>
             </w:r>
           </w:p>
@@ -8349,7 +10081,6 @@
                 <w:sz w:val="20"/>
                 <w:szCs w:val="20"/>
               </w:rPr>
-              <w:lastRenderedPageBreak/>
               <w:t>Week 3</w:t>
             </w:r>
           </w:p>
@@ -8562,6 +10293,7 @@
                 <w:sz w:val="20"/>
                 <w:szCs w:val="20"/>
               </w:rPr>
+              <w:lastRenderedPageBreak/>
               <w:t>Week 5</w:t>
             </w:r>
           </w:p>
@@ -9613,7 +11345,6 @@
           <w:sz w:val="24"/>
           <w:szCs w:val="24"/>
         </w:rPr>
-        <w:lastRenderedPageBreak/>
         <w:t>Zackline</w:t>
       </w:r>
       <w:proofErr w:type="spellEnd"/>
@@ -11448,6 +13179,119 @@
     </w:lvl>
   </w:abstractNum>
   <w:abstractNum w:abstractNumId="17" w15:restartNumberingAfterBreak="0">
+    <w:nsid w:val="6651007A"/>
+    <w:multiLevelType w:val="hybridMultilevel"/>
+    <w:tmpl w:val="C8808928"/>
+    <w:lvl w:ilvl="0" w:tplc="04090001">
+      <w:start w:val="1"/>
+      <w:numFmt w:val="bullet"/>
+      <w:lvlText w:val=""/>
+      <w:lvlJc w:val="left"/>
+      <w:pPr>
+        <w:ind w:left="720" w:hanging="360"/>
+      </w:pPr>
+      <w:rPr>
+        <w:rFonts w:ascii="Symbol" w:hAnsi="Symbol" w:hint="default"/>
+      </w:rPr>
+    </w:lvl>
+    <w:lvl w:ilvl="1" w:tplc="04090003" w:tentative="1">
+      <w:start w:val="1"/>
+      <w:numFmt w:val="bullet"/>
+      <w:lvlText w:val="o"/>
+      <w:lvlJc w:val="left"/>
+      <w:pPr>
+        <w:ind w:left="1440" w:hanging="360"/>
+      </w:pPr>
+      <w:rPr>
+        <w:rFonts w:ascii="Courier New" w:hAnsi="Courier New" w:cs="Courier New" w:hint="default"/>
+      </w:rPr>
+    </w:lvl>
+    <w:lvl w:ilvl="2" w:tplc="04090005" w:tentative="1">
+      <w:start w:val="1"/>
+      <w:numFmt w:val="bullet"/>
+      <w:lvlText w:val=""/>
+      <w:lvlJc w:val="left"/>
+      <w:pPr>
+        <w:ind w:left="2160" w:hanging="360"/>
+      </w:pPr>
+      <w:rPr>
+        <w:rFonts w:ascii="Wingdings" w:hAnsi="Wingdings" w:hint="default"/>
+      </w:rPr>
+    </w:lvl>
+    <w:lvl w:ilvl="3" w:tplc="04090001" w:tentative="1">
+      <w:start w:val="1"/>
+      <w:numFmt w:val="bullet"/>
+      <w:lvlText w:val=""/>
+      <w:lvlJc w:val="left"/>
+      <w:pPr>
+        <w:ind w:left="2880" w:hanging="360"/>
+      </w:pPr>
+      <w:rPr>
+        <w:rFonts w:ascii="Symbol" w:hAnsi="Symbol" w:hint="default"/>
+      </w:rPr>
+    </w:lvl>
+    <w:lvl w:ilvl="4" w:tplc="04090003" w:tentative="1">
+      <w:start w:val="1"/>
+      <w:numFmt w:val="bullet"/>
+      <w:lvlText w:val="o"/>
+      <w:lvlJc w:val="left"/>
+      <w:pPr>
+        <w:ind w:left="3600" w:hanging="360"/>
+      </w:pPr>
+      <w:rPr>
+        <w:rFonts w:ascii="Courier New" w:hAnsi="Courier New" w:cs="Courier New" w:hint="default"/>
+      </w:rPr>
+    </w:lvl>
+    <w:lvl w:ilvl="5" w:tplc="04090005" w:tentative="1">
+      <w:start w:val="1"/>
+      <w:numFmt w:val="bullet"/>
+      <w:lvlText w:val=""/>
+      <w:lvlJc w:val="left"/>
+      <w:pPr>
+        <w:ind w:left="4320" w:hanging="360"/>
+      </w:pPr>
+      <w:rPr>
+        <w:rFonts w:ascii="Wingdings" w:hAnsi="Wingdings" w:hint="default"/>
+      </w:rPr>
+    </w:lvl>
+    <w:lvl w:ilvl="6" w:tplc="04090001" w:tentative="1">
+      <w:start w:val="1"/>
+      <w:numFmt w:val="bullet"/>
+      <w:lvlText w:val=""/>
+      <w:lvlJc w:val="left"/>
+      <w:pPr>
+        <w:ind w:left="5040" w:hanging="360"/>
+      </w:pPr>
+      <w:rPr>
+        <w:rFonts w:ascii="Symbol" w:hAnsi="Symbol" w:hint="default"/>
+      </w:rPr>
+    </w:lvl>
+    <w:lvl w:ilvl="7" w:tplc="04090003" w:tentative="1">
+      <w:start w:val="1"/>
+      <w:numFmt w:val="bullet"/>
+      <w:lvlText w:val="o"/>
+      <w:lvlJc w:val="left"/>
+      <w:pPr>
+        <w:ind w:left="5760" w:hanging="360"/>
+      </w:pPr>
+      <w:rPr>
+        <w:rFonts w:ascii="Courier New" w:hAnsi="Courier New" w:cs="Courier New" w:hint="default"/>
+      </w:rPr>
+    </w:lvl>
+    <w:lvl w:ilvl="8" w:tplc="04090005" w:tentative="1">
+      <w:start w:val="1"/>
+      <w:numFmt w:val="bullet"/>
+      <w:lvlText w:val=""/>
+      <w:lvlJc w:val="left"/>
+      <w:pPr>
+        <w:ind w:left="6480" w:hanging="360"/>
+      </w:pPr>
+      <w:rPr>
+        <w:rFonts w:ascii="Wingdings" w:hAnsi="Wingdings" w:hint="default"/>
+      </w:rPr>
+    </w:lvl>
+  </w:abstractNum>
+  <w:abstractNum w:abstractNumId="18" w15:restartNumberingAfterBreak="0">
     <w:nsid w:val="68711470"/>
     <w:multiLevelType w:val="hybridMultilevel"/>
     <w:tmpl w:val="8A30B4DA"/>
@@ -11560,7 +13404,7 @@
       </w:rPr>
     </w:lvl>
   </w:abstractNum>
-  <w:abstractNum w:abstractNumId="18" w15:restartNumberingAfterBreak="0">
+  <w:abstractNum w:abstractNumId="19" w15:restartNumberingAfterBreak="0">
     <w:nsid w:val="691B0CE8"/>
     <w:multiLevelType w:val="hybridMultilevel"/>
     <w:tmpl w:val="F34A27FC"/>
@@ -11652,7 +13496,7 @@
       </w:pPr>
     </w:lvl>
   </w:abstractNum>
-  <w:abstractNum w:abstractNumId="19" w15:restartNumberingAfterBreak="0">
+  <w:abstractNum w:abstractNumId="20" w15:restartNumberingAfterBreak="0">
     <w:nsid w:val="692321ED"/>
     <w:multiLevelType w:val="hybridMultilevel"/>
     <w:tmpl w:val="5E208D9A"/>
@@ -11765,7 +13609,7 @@
       </w:rPr>
     </w:lvl>
   </w:abstractNum>
-  <w:abstractNum w:abstractNumId="20" w15:restartNumberingAfterBreak="0">
+  <w:abstractNum w:abstractNumId="21" w15:restartNumberingAfterBreak="0">
     <w:nsid w:val="6B0C67BD"/>
     <w:multiLevelType w:val="hybridMultilevel"/>
     <w:tmpl w:val="1990FD54"/>
@@ -11854,7 +13698,7 @@
       </w:pPr>
     </w:lvl>
   </w:abstractNum>
-  <w:abstractNum w:abstractNumId="21" w15:restartNumberingAfterBreak="0">
+  <w:abstractNum w:abstractNumId="22" w15:restartNumberingAfterBreak="0">
     <w:nsid w:val="75EC3859"/>
     <w:multiLevelType w:val="hybridMultilevel"/>
     <w:tmpl w:val="82D6A9AA"/>
@@ -11943,7 +13787,7 @@
       </w:pPr>
     </w:lvl>
   </w:abstractNum>
-  <w:abstractNum w:abstractNumId="22" w15:restartNumberingAfterBreak="0">
+  <w:abstractNum w:abstractNumId="23" w15:restartNumberingAfterBreak="0">
     <w:nsid w:val="78436CCC"/>
     <w:multiLevelType w:val="hybridMultilevel"/>
     <w:tmpl w:val="7C44D132"/>
@@ -12032,7 +13876,7 @@
       </w:pPr>
     </w:lvl>
   </w:abstractNum>
-  <w:abstractNum w:abstractNumId="23" w15:restartNumberingAfterBreak="0">
+  <w:abstractNum w:abstractNumId="24" w15:restartNumberingAfterBreak="0">
     <w:nsid w:val="7BB064A3"/>
     <w:multiLevelType w:val="hybridMultilevel"/>
     <w:tmpl w:val="41444C30"/>
@@ -12158,7 +14002,7 @@
     <w:abstractNumId w:val="13"/>
   </w:num>
   <w:num w:numId="5">
-    <w:abstractNumId w:val="18"/>
+    <w:abstractNumId w:val="19"/>
   </w:num>
   <w:num w:numId="6">
     <w:abstractNumId w:val="1"/>
@@ -12170,7 +14014,7 @@
     <w:abstractNumId w:val="15"/>
   </w:num>
   <w:num w:numId="9">
-    <w:abstractNumId w:val="19"/>
+    <w:abstractNumId w:val="20"/>
   </w:num>
   <w:num w:numId="10">
     <w:abstractNumId w:val="2"/>
@@ -12191,13 +14035,13 @@
     <w:abstractNumId w:val="4"/>
   </w:num>
   <w:num w:numId="16">
-    <w:abstractNumId w:val="20"/>
+    <w:abstractNumId w:val="21"/>
   </w:num>
   <w:num w:numId="17">
     <w:abstractNumId w:val="0"/>
   </w:num>
   <w:num w:numId="18">
-    <w:abstractNumId w:val="23"/>
+    <w:abstractNumId w:val="24"/>
   </w:num>
   <w:num w:numId="19">
     <w:abstractNumId w:val="8"/>
@@ -12206,15 +14050,18 @@
     <w:abstractNumId w:val="12"/>
   </w:num>
   <w:num w:numId="21">
-    <w:abstractNumId w:val="21"/>
+    <w:abstractNumId w:val="22"/>
   </w:num>
   <w:num w:numId="22">
-    <w:abstractNumId w:val="22"/>
+    <w:abstractNumId w:val="23"/>
   </w:num>
   <w:num w:numId="23">
     <w:abstractNumId w:val="9"/>
   </w:num>
   <w:num w:numId="24">
+    <w:abstractNumId w:val="18"/>
+  </w:num>
+  <w:num w:numId="25">
     <w:abstractNumId w:val="17"/>
   </w:num>
 </w:numbering>

</xml_diff>

<commit_message>
Revert "modification after meeting"
This reverts commit f3ceee15a35b36a53e36209de8af57acc0cf5d45.
</commit_message>
<xml_diff>
--- a/Final_Report.docx
+++ b/Final_Report.docx
@@ -6141,7 +6141,15 @@
           <w:sz w:val="24"/>
           <w:szCs w:val="24"/>
         </w:rPr>
-        <w:t>, $add, we got all these values from the form.</w:t>
+        <w:t>, $add,</w:t>
+      </w:r>
+      <w:r>
+        <w:rPr>
+          <w:rFonts w:asciiTheme="majorBidi" w:hAnsiTheme="majorBidi" w:cstheme="majorBidi"/>
+          <w:sz w:val="24"/>
+          <w:szCs w:val="24"/>
+        </w:rPr>
+        <w:t xml:space="preserve"> we got all these values from the form.</w:t>
       </w:r>
     </w:p>
     <w:p>
@@ -6319,7 +6327,15 @@
           <w:sz w:val="24"/>
           <w:szCs w:val="24"/>
         </w:rPr>
-        <w:t>, $card, we got all these values from the form.</w:t>
+        <w:t xml:space="preserve">, $card, </w:t>
+      </w:r>
+      <w:r>
+        <w:rPr>
+          <w:rFonts w:asciiTheme="majorBidi" w:hAnsiTheme="majorBidi" w:cstheme="majorBidi"/>
+          <w:sz w:val="24"/>
+          <w:szCs w:val="24"/>
+        </w:rPr>
+        <w:t>we got all these values from the form.</w:t>
       </w:r>
     </w:p>
     <w:p>
@@ -6495,7 +6511,15 @@
           <w:sz w:val="24"/>
           <w:szCs w:val="24"/>
         </w:rPr>
-        <w:t>sector, $location, $phone, we got all these values from the form.</w:t>
+        <w:t xml:space="preserve">sector, $location, $phone, </w:t>
+      </w:r>
+      <w:r>
+        <w:rPr>
+          <w:rFonts w:asciiTheme="majorBidi" w:hAnsiTheme="majorBidi" w:cstheme="majorBidi"/>
+          <w:sz w:val="24"/>
+          <w:szCs w:val="24"/>
+        </w:rPr>
+        <w:t>we got all these values from the form.</w:t>
       </w:r>
     </w:p>
     <w:p>
@@ -6954,7 +6978,23 @@
           <w:sz w:val="24"/>
           <w:szCs w:val="24"/>
         </w:rPr>
-        <w:t xml:space="preserve"> $address, $Phone, $title,</w:t>
+        <w:t xml:space="preserve"> $address, $Phone, </w:t>
+      </w:r>
+      <w:r>
+        <w:rPr>
+          <w:rFonts w:asciiTheme="majorBidi" w:hAnsiTheme="majorBidi" w:cstheme="majorBidi"/>
+          <w:sz w:val="24"/>
+          <w:szCs w:val="24"/>
+        </w:rPr>
+        <w:t>$</w:t>
+      </w:r>
+      <w:r>
+        <w:rPr>
+          <w:rFonts w:asciiTheme="majorBidi" w:hAnsiTheme="majorBidi" w:cstheme="majorBidi"/>
+          <w:sz w:val="24"/>
+          <w:szCs w:val="24"/>
+        </w:rPr>
+        <w:t>title,</w:t>
       </w:r>
       <w:r>
         <w:rPr>
@@ -7251,7 +7291,15 @@
           <w:sz w:val="24"/>
           <w:szCs w:val="24"/>
         </w:rPr>
-        <w:t>We got all th</w:t>
+        <w:t>We</w:t>
+      </w:r>
+      <w:r>
+        <w:rPr>
+          <w:rFonts w:asciiTheme="majorBidi" w:hAnsiTheme="majorBidi" w:cstheme="majorBidi"/>
+          <w:sz w:val="24"/>
+          <w:szCs w:val="24"/>
+        </w:rPr>
+        <w:t xml:space="preserve"> got all th</w:t>
       </w:r>
       <w:r>
         <w:rPr>
@@ -8764,6 +8812,8 @@
         </w:rPr>
         <w:t xml:space="preserve"> got all the</w:t>
       </w:r>
+      <w:bookmarkStart w:id="0" w:name="_GoBack"/>
+      <w:bookmarkEnd w:id="0"/>
       <w:r>
         <w:rPr>
           <w:rFonts w:asciiTheme="majorBidi" w:hAnsiTheme="majorBidi" w:cstheme="majorBidi"/>
@@ -10002,16 +10052,15 @@
           <w:u w:val="single"/>
         </w:rPr>
       </w:pPr>
-      <w:bookmarkStart w:id="0" w:name="_GoBack"/>
       <w:r>
         <w:rPr>
           <w:noProof/>
         </w:rPr>
         <w:drawing>
-          <wp:inline distT="0" distB="0" distL="0" distR="0" wp14:anchorId="31FF74F9" wp14:editId="5BC43B14">
-            <wp:extent cx="3491793" cy="3281389"/>
-            <wp:effectExtent l="76200" t="76200" r="128270" b="128905"/>
-            <wp:docPr id="9" name="Picture 9"/>
+          <wp:inline distT="0" distB="0" distL="0" distR="0" wp14:anchorId="171CE0EB" wp14:editId="7EAF3A95">
+            <wp:extent cx="3380105" cy="3291840"/>
+            <wp:effectExtent l="76200" t="76200" r="125095" b="137160"/>
+            <wp:docPr id="15" name="Picture 15"/>
             <wp:cNvGraphicFramePr>
               <a:graphicFrameLocks xmlns:a="http://schemas.openxmlformats.org/drawingml/2006/main" noChangeAspect="1"/>
             </wp:cNvGraphicFramePr>
@@ -10031,7 +10080,7 @@
                   <pic:spPr>
                     <a:xfrm>
                       <a:off x="0" y="0"/>
-                      <a:ext cx="3497806" cy="3287040"/>
+                      <a:ext cx="3435145" cy="3345443"/>
                     </a:xfrm>
                     <a:prstGeom prst="rect">
                       <a:avLst/>
@@ -10057,7 +10106,6 @@
           </wp:inline>
         </w:drawing>
       </w:r>
-      <w:bookmarkEnd w:id="0"/>
     </w:p>
     <w:p>
       <w:pPr>

</xml_diff>

<commit_message>
organiza the final report
</commit_message>
<xml_diff>
--- a/Final_Report.docx
+++ b/Final_Report.docx
@@ -8804,11 +8804,7 @@
           <w:u w:val="single"/>
         </w:rPr>
       </w:pPr>
-    </w:p>
-    <w:p>
-      <w:pPr>
-        <w:pStyle w:val="NormalWeb"/>
-        <w:spacing w:before="0" w:beforeAutospacing="0" w:after="240" w:afterAutospacing="0" w:line="276" w:lineRule="auto"/>
+      <w:r>
         <w:rPr>
           <w:i/>
           <w:iCs/>
@@ -8817,12 +8813,33 @@
           <w:szCs w:val="28"/>
           <w:u w:val="single"/>
         </w:rPr>
-      </w:pPr>
+        <w:t>Interfaces:</w:t>
+      </w:r>
     </w:p>
     <w:p>
       <w:pPr>
         <w:pStyle w:val="NormalWeb"/>
-        <w:spacing w:before="0" w:beforeAutospacing="0" w:after="240" w:afterAutospacing="0" w:line="276" w:lineRule="auto"/>
+        <w:spacing w:before="0" w:beforeAutospacing="0" w:after="0" w:afterAutospacing="0" w:line="276" w:lineRule="auto"/>
+        <w:rPr>
+          <w:i/>
+          <w:iCs/>
+          <w:color w:val="2E74B5" w:themeColor="accent1" w:themeShade="BF"/>
+        </w:rPr>
+      </w:pPr>
+      <w:r>
+        <w:rPr>
+          <w:i/>
+          <w:iCs/>
+          <w:color w:val="2E74B5" w:themeColor="accent1" w:themeShade="BF"/>
+        </w:rPr>
+        <w:t>Home page:</w:t>
+      </w:r>
+    </w:p>
+    <w:p>
+      <w:pPr>
+        <w:pStyle w:val="NormalWeb"/>
+        <w:spacing w:before="0" w:beforeAutospacing="0" w:after="0" w:afterAutospacing="0" w:line="276" w:lineRule="auto"/>
+        <w:jc w:val="center"/>
         <w:rPr>
           <w:i/>
           <w:iCs/>
@@ -8832,200 +8849,14 @@
           <w:u w:val="single"/>
         </w:rPr>
       </w:pPr>
-    </w:p>
-    <w:p>
-      <w:pPr>
-        <w:pStyle w:val="NormalWeb"/>
-        <w:spacing w:before="0" w:beforeAutospacing="0" w:after="240" w:afterAutospacing="0" w:line="276" w:lineRule="auto"/>
-        <w:rPr>
-          <w:i/>
-          <w:iCs/>
-          <w:color w:val="C00000"/>
-          <w:sz w:val="28"/>
-          <w:szCs w:val="28"/>
-          <w:u w:val="single"/>
-        </w:rPr>
-      </w:pPr>
-    </w:p>
-    <w:p>
-      <w:pPr>
-        <w:pStyle w:val="NormalWeb"/>
-        <w:spacing w:before="0" w:beforeAutospacing="0" w:after="240" w:afterAutospacing="0" w:line="276" w:lineRule="auto"/>
-        <w:rPr>
-          <w:i/>
-          <w:iCs/>
-          <w:color w:val="C00000"/>
-          <w:sz w:val="28"/>
-          <w:szCs w:val="28"/>
-          <w:u w:val="single"/>
-        </w:rPr>
-      </w:pPr>
-    </w:p>
-    <w:p>
-      <w:pPr>
-        <w:pStyle w:val="NormalWeb"/>
-        <w:spacing w:before="0" w:beforeAutospacing="0" w:after="240" w:afterAutospacing="0" w:line="276" w:lineRule="auto"/>
-        <w:rPr>
-          <w:i/>
-          <w:iCs/>
-          <w:color w:val="C00000"/>
-          <w:sz w:val="28"/>
-          <w:szCs w:val="28"/>
-          <w:u w:val="single"/>
-        </w:rPr>
-      </w:pPr>
-    </w:p>
-    <w:p>
-      <w:pPr>
-        <w:pStyle w:val="NormalWeb"/>
-        <w:spacing w:before="0" w:beforeAutospacing="0" w:after="240" w:afterAutospacing="0" w:line="276" w:lineRule="auto"/>
-        <w:rPr>
-          <w:i/>
-          <w:iCs/>
-          <w:color w:val="C00000"/>
-          <w:sz w:val="28"/>
-          <w:szCs w:val="28"/>
-          <w:u w:val="single"/>
-        </w:rPr>
-      </w:pPr>
-    </w:p>
-    <w:p>
-      <w:pPr>
-        <w:pStyle w:val="NormalWeb"/>
-        <w:spacing w:before="0" w:beforeAutospacing="0" w:after="240" w:afterAutospacing="0" w:line="276" w:lineRule="auto"/>
-        <w:rPr>
-          <w:i/>
-          <w:iCs/>
-          <w:color w:val="C00000"/>
-          <w:sz w:val="28"/>
-          <w:szCs w:val="28"/>
-          <w:u w:val="single"/>
-        </w:rPr>
-      </w:pPr>
-    </w:p>
-    <w:p>
-      <w:pPr>
-        <w:pStyle w:val="NormalWeb"/>
-        <w:spacing w:before="0" w:beforeAutospacing="0" w:after="240" w:afterAutospacing="0" w:line="276" w:lineRule="auto"/>
-        <w:rPr>
-          <w:i/>
-          <w:iCs/>
-          <w:color w:val="C00000"/>
-          <w:sz w:val="28"/>
-          <w:szCs w:val="28"/>
-          <w:u w:val="single"/>
-        </w:rPr>
-      </w:pPr>
-    </w:p>
-    <w:p>
-      <w:pPr>
-        <w:pStyle w:val="NormalWeb"/>
-        <w:spacing w:before="0" w:beforeAutospacing="0" w:after="240" w:afterAutospacing="0" w:line="276" w:lineRule="auto"/>
-        <w:rPr>
-          <w:i/>
-          <w:iCs/>
-          <w:color w:val="C00000"/>
-          <w:sz w:val="28"/>
-          <w:szCs w:val="28"/>
-          <w:u w:val="single"/>
-        </w:rPr>
-      </w:pPr>
-    </w:p>
-    <w:p>
-      <w:pPr>
-        <w:pStyle w:val="NormalWeb"/>
-        <w:spacing w:before="0" w:beforeAutospacing="0" w:after="240" w:afterAutospacing="0" w:line="276" w:lineRule="auto"/>
-        <w:rPr>
-          <w:i/>
-          <w:iCs/>
-          <w:color w:val="C00000"/>
-          <w:sz w:val="28"/>
-          <w:szCs w:val="28"/>
-          <w:u w:val="single"/>
-        </w:rPr>
-      </w:pPr>
-    </w:p>
-    <w:p>
-      <w:pPr>
-        <w:pStyle w:val="NormalWeb"/>
-        <w:spacing w:before="0" w:beforeAutospacing="0" w:after="240" w:afterAutospacing="0" w:line="276" w:lineRule="auto"/>
-        <w:rPr>
-          <w:i/>
-          <w:iCs/>
-          <w:color w:val="C00000"/>
-          <w:sz w:val="28"/>
-          <w:szCs w:val="28"/>
-          <w:u w:val="single"/>
-        </w:rPr>
-      </w:pPr>
-    </w:p>
-    <w:p>
-      <w:pPr>
-        <w:pStyle w:val="NormalWeb"/>
-        <w:spacing w:before="0" w:beforeAutospacing="0" w:after="240" w:afterAutospacing="0" w:line="276" w:lineRule="auto"/>
-        <w:rPr>
-          <w:i/>
-          <w:iCs/>
-          <w:color w:val="C00000"/>
-          <w:sz w:val="28"/>
-          <w:szCs w:val="28"/>
-          <w:u w:val="single"/>
-        </w:rPr>
-      </w:pPr>
-      <w:r>
-        <w:rPr>
-          <w:i/>
-          <w:iCs/>
-          <w:color w:val="C00000"/>
-          <w:sz w:val="28"/>
-          <w:szCs w:val="28"/>
-          <w:u w:val="single"/>
-        </w:rPr>
-        <w:lastRenderedPageBreak/>
-        <w:t>Interfaces:</w:t>
-      </w:r>
-    </w:p>
-    <w:p>
-      <w:pPr>
-        <w:pStyle w:val="NormalWeb"/>
-        <w:spacing w:before="0" w:beforeAutospacing="0" w:after="0" w:afterAutospacing="0" w:line="276" w:lineRule="auto"/>
-        <w:rPr>
-          <w:i/>
-          <w:iCs/>
-          <w:color w:val="2E74B5" w:themeColor="accent1" w:themeShade="BF"/>
-        </w:rPr>
-      </w:pPr>
-      <w:r>
-        <w:rPr>
-          <w:i/>
-          <w:iCs/>
-          <w:color w:val="2E74B5" w:themeColor="accent1" w:themeShade="BF"/>
-        </w:rPr>
-        <w:t>Home page:</w:t>
-      </w:r>
-    </w:p>
-    <w:p>
-      <w:pPr>
-        <w:pStyle w:val="NormalWeb"/>
-        <w:spacing w:before="0" w:beforeAutospacing="0" w:after="0" w:afterAutospacing="0" w:line="276" w:lineRule="auto"/>
-        <w:jc w:val="center"/>
-        <w:rPr>
-          <w:i/>
-          <w:iCs/>
-          <w:color w:val="C00000"/>
-          <w:sz w:val="28"/>
-          <w:szCs w:val="28"/>
-          <w:u w:val="single"/>
-        </w:rPr>
-      </w:pPr>
       <w:r>
         <w:rPr>
           <w:noProof/>
         </w:rPr>
         <w:drawing>
           <wp:inline distT="0" distB="0" distL="0" distR="0" wp14:anchorId="5CA51084" wp14:editId="6CB6EDDA">
-            <wp:extent cx="4770556" cy="2369820"/>
-            <wp:effectExtent l="76200" t="76200" r="125730" b="125730"/>
+            <wp:extent cx="4901184" cy="2816225"/>
+            <wp:effectExtent l="76200" t="76200" r="128270" b="136525"/>
             <wp:docPr id="2" name="Picture 2"/>
             <wp:cNvGraphicFramePr>
               <a:graphicFrameLocks xmlns:a="http://schemas.openxmlformats.org/drawingml/2006/main" noChangeAspect="1"/>
@@ -9046,7 +8877,7 @@
                   <pic:spPr>
                     <a:xfrm>
                       <a:off x="0" y="0"/>
-                      <a:ext cx="4778854" cy="2373942"/>
+                      <a:ext cx="4920628" cy="2827398"/>
                     </a:xfrm>
                     <a:prstGeom prst="rect">
                       <a:avLst/>
@@ -9083,12 +8914,37 @@
           <w:color w:val="2E74B5" w:themeColor="accent1" w:themeShade="BF"/>
         </w:rPr>
       </w:pPr>
-      <w:r>
+    </w:p>
+    <w:p>
+      <w:pPr>
+        <w:pStyle w:val="NormalWeb"/>
+        <w:spacing w:before="0" w:beforeAutospacing="0" w:after="240" w:afterAutospacing="0" w:line="276" w:lineRule="auto"/>
         <w:rPr>
           <w:i/>
           <w:iCs/>
           <w:color w:val="2E74B5" w:themeColor="accent1" w:themeShade="BF"/>
         </w:rPr>
+      </w:pPr>
+    </w:p>
+    <w:p>
+      <w:pPr>
+        <w:pStyle w:val="NormalWeb"/>
+        <w:spacing w:before="0" w:beforeAutospacing="0" w:after="240" w:afterAutospacing="0" w:line="276" w:lineRule="auto"/>
+        <w:rPr>
+          <w:i/>
+          <w:iCs/>
+          <w:color w:val="2E74B5" w:themeColor="accent1" w:themeShade="BF"/>
+        </w:rPr>
+      </w:pPr>
+      <w:bookmarkStart w:id="0" w:name="_GoBack"/>
+      <w:bookmarkEnd w:id="0"/>
+      <w:r>
+        <w:rPr>
+          <w:i/>
+          <w:iCs/>
+          <w:color w:val="2E74B5" w:themeColor="accent1" w:themeShade="BF"/>
+        </w:rPr>
+        <w:lastRenderedPageBreak/>
         <w:t>Registration</w:t>
       </w:r>
       <w:r>
@@ -9167,10 +9023,10 @@
           <w:noProof/>
         </w:rPr>
         <w:drawing>
-          <wp:inline distT="0" distB="0" distL="0" distR="0" wp14:anchorId="50398692" wp14:editId="3E3818AC">
-            <wp:extent cx="2598842" cy="1990779"/>
-            <wp:effectExtent l="76200" t="76200" r="125730" b="123825"/>
-            <wp:docPr id="4" name="Picture 4"/>
+          <wp:inline distT="0" distB="0" distL="0" distR="0" wp14:anchorId="2F6622F7" wp14:editId="5C730F13">
+            <wp:extent cx="2576262" cy="3186430"/>
+            <wp:effectExtent l="76200" t="76200" r="128905" b="128270"/>
+            <wp:docPr id="23" name="Picture 23"/>
             <wp:cNvGraphicFramePr>
               <a:graphicFrameLocks xmlns:a="http://schemas.openxmlformats.org/drawingml/2006/main" noChangeAspect="1"/>
             </wp:cNvGraphicFramePr>
@@ -9190,7 +9046,7 @@
                   <pic:spPr>
                     <a:xfrm>
                       <a:off x="0" y="0"/>
-                      <a:ext cx="2745287" cy="2102959"/>
+                      <a:ext cx="2612065" cy="3230713"/>
                     </a:xfrm>
                     <a:prstGeom prst="rect">
                       <a:avLst/>
@@ -9237,10 +9093,10 @@
           <w:noProof/>
         </w:rPr>
         <w:drawing>
-          <wp:inline distT="0" distB="0" distL="0" distR="0" wp14:anchorId="7E0E8A1D" wp14:editId="0ED5878E">
-            <wp:extent cx="2554378" cy="1973780"/>
-            <wp:effectExtent l="76200" t="76200" r="132080" b="140970"/>
-            <wp:docPr id="5" name="Picture 5"/>
+          <wp:inline distT="0" distB="0" distL="0" distR="0" wp14:anchorId="65A7BAF5" wp14:editId="30CA2AE2">
+            <wp:extent cx="2731375" cy="3166436"/>
+            <wp:effectExtent l="76200" t="76200" r="126365" b="129540"/>
+            <wp:docPr id="17" name="Picture 17"/>
             <wp:cNvGraphicFramePr>
               <a:graphicFrameLocks xmlns:a="http://schemas.openxmlformats.org/drawingml/2006/main" noChangeAspect="1"/>
             </wp:cNvGraphicFramePr>
@@ -9260,7 +9116,7 @@
                   <pic:spPr>
                     <a:xfrm>
                       <a:off x="0" y="0"/>
-                      <a:ext cx="2608702" cy="2015756"/>
+                      <a:ext cx="2801158" cy="3247334"/>
                     </a:xfrm>
                     <a:prstGeom prst="rect">
                       <a:avLst/>
@@ -9306,10 +9162,10 @@
           <w:noProof/>
         </w:rPr>
         <w:drawing>
-          <wp:inline distT="0" distB="0" distL="0" distR="0" wp14:anchorId="0AA3E3DD" wp14:editId="74637B5E">
-            <wp:extent cx="2711849" cy="1957587"/>
-            <wp:effectExtent l="76200" t="76200" r="127000" b="138430"/>
-            <wp:docPr id="6" name="Picture 6"/>
+          <wp:inline distT="0" distB="0" distL="0" distR="0" wp14:anchorId="13B1937C" wp14:editId="74DC7F63">
+            <wp:extent cx="2737975" cy="3275569"/>
+            <wp:effectExtent l="76200" t="76200" r="139065" b="134620"/>
+            <wp:docPr id="21" name="Picture 21"/>
             <wp:cNvGraphicFramePr>
               <a:graphicFrameLocks xmlns:a="http://schemas.openxmlformats.org/drawingml/2006/main" noChangeAspect="1"/>
             </wp:cNvGraphicFramePr>
@@ -9329,7 +9185,7 @@
                   <pic:spPr>
                     <a:xfrm>
                       <a:off x="0" y="0"/>
-                      <a:ext cx="2711849" cy="1957587"/>
+                      <a:ext cx="2803348" cy="3353777"/>
                     </a:xfrm>
                     <a:prstGeom prst="rect">
                       <a:avLst/>
@@ -9355,6 +9211,30 @@
           </wp:inline>
         </w:drawing>
       </w:r>
+    </w:p>
+    <w:p>
+      <w:pPr>
+        <w:pStyle w:val="NormalWeb"/>
+        <w:spacing w:before="0" w:beforeAutospacing="0" w:after="240" w:afterAutospacing="0" w:line="276" w:lineRule="auto"/>
+        <w:ind w:left="720"/>
+        <w:rPr>
+          <w:i/>
+          <w:iCs/>
+          <w:color w:val="2E74B5" w:themeColor="accent1" w:themeShade="BF"/>
+        </w:rPr>
+      </w:pPr>
+    </w:p>
+    <w:p>
+      <w:pPr>
+        <w:pStyle w:val="NormalWeb"/>
+        <w:spacing w:before="0" w:beforeAutospacing="0" w:after="240" w:afterAutospacing="0" w:line="276" w:lineRule="auto"/>
+        <w:ind w:left="720"/>
+        <w:rPr>
+          <w:i/>
+          <w:iCs/>
+          <w:color w:val="2E74B5" w:themeColor="accent1" w:themeShade="BF"/>
+        </w:rPr>
+      </w:pPr>
     </w:p>
     <w:p>
       <w:pPr>
@@ -10002,8 +9882,6 @@
           <w:u w:val="single"/>
         </w:rPr>
       </w:pPr>
-      <w:bookmarkStart w:id="0" w:name="_GoBack"/>
-      <w:bookmarkEnd w:id="0"/>
       <w:r>
         <w:rPr>
           <w:noProof/>

</xml_diff>

<commit_message>
update the final report-link of project
adding the link to fianl report
</commit_message>
<xml_diff>
--- a/Final_Report.docx
+++ b/Final_Report.docx
@@ -9291,10 +9291,10 @@
           <w:noProof/>
         </w:rPr>
         <w:drawing>
-          <wp:inline distT="0" distB="0" distL="0" distR="0" wp14:anchorId="48429E1B" wp14:editId="041E05FD">
-            <wp:extent cx="2972072" cy="2889228"/>
-            <wp:effectExtent l="76200" t="76200" r="133350" b="140335"/>
-            <wp:docPr id="7" name="Picture 7"/>
+          <wp:inline distT="0" distB="0" distL="0" distR="0" wp14:anchorId="49445D81" wp14:editId="3D16263F">
+            <wp:extent cx="2722299" cy="3296920"/>
+            <wp:effectExtent l="76200" t="76200" r="135255" b="132080"/>
+            <wp:docPr id="4" name="Picture 4"/>
             <wp:cNvGraphicFramePr>
               <a:graphicFrameLocks xmlns:a="http://schemas.openxmlformats.org/drawingml/2006/main" noChangeAspect="1"/>
             </wp:cNvGraphicFramePr>
@@ -9314,7 +9314,7 @@
                   <pic:spPr>
                     <a:xfrm>
                       <a:off x="0" y="0"/>
-                      <a:ext cx="2994422" cy="2910955"/>
+                      <a:ext cx="2751309" cy="3332053"/>
                     </a:xfrm>
                     <a:prstGeom prst="rect">
                       <a:avLst/>
@@ -9483,17 +9483,6 @@
     <w:p>
       <w:pPr>
         <w:pStyle w:val="NormalWeb"/>
-        <w:spacing w:before="0" w:beforeAutospacing="0" w:after="240" w:afterAutospacing="0" w:line="276" w:lineRule="auto"/>
-        <w:rPr>
-          <w:i/>
-          <w:iCs/>
-          <w:color w:val="2E74B5" w:themeColor="accent1" w:themeShade="BF"/>
-        </w:rPr>
-      </w:pPr>
-    </w:p>
-    <w:p>
-      <w:pPr>
-        <w:pStyle w:val="NormalWeb"/>
         <w:spacing w:before="0" w:beforeAutospacing="0" w:after="0" w:afterAutospacing="0" w:line="276" w:lineRule="auto"/>
         <w:rPr>
           <w:i/>
@@ -9996,7 +9985,6 @@
       <w:pPr>
         <w:pStyle w:val="NormalWeb"/>
         <w:spacing w:before="0" w:beforeAutospacing="0" w:after="240" w:afterAutospacing="0" w:line="276" w:lineRule="auto"/>
-        <w:ind w:left="720"/>
         <w:rPr>
           <w:i/>
           <w:iCs/>
@@ -10009,8 +9997,8 @@
         </w:rPr>
         <w:drawing>
           <wp:inline distT="0" distB="0" distL="0" distR="0" wp14:anchorId="090F3B31" wp14:editId="0BF9613A">
-            <wp:extent cx="2252036" cy="2863657"/>
-            <wp:effectExtent l="76200" t="76200" r="129540" b="127635"/>
+            <wp:extent cx="2560309" cy="2643124"/>
+            <wp:effectExtent l="76200" t="76200" r="126365" b="138430"/>
             <wp:docPr id="16" name="Picture 16"/>
             <wp:cNvGraphicFramePr>
               <a:graphicFrameLocks xmlns:a="http://schemas.openxmlformats.org/drawingml/2006/main" noChangeAspect="1"/>
@@ -10031,7 +10019,7 @@
                   <pic:spPr>
                     <a:xfrm>
                       <a:off x="0" y="0"/>
-                      <a:ext cx="2260929" cy="2874965"/>
+                      <a:ext cx="2579743" cy="2663186"/>
                     </a:xfrm>
                     <a:prstGeom prst="rect">
                       <a:avLst/>
@@ -10070,10 +10058,10 @@
           <w:noProof/>
         </w:rPr>
         <w:drawing>
-          <wp:inline distT="0" distB="0" distL="0" distR="0" wp14:anchorId="08F1A96A" wp14:editId="5A395ADF">
-            <wp:extent cx="2571750" cy="2831243"/>
-            <wp:effectExtent l="76200" t="76200" r="133350" b="140970"/>
-            <wp:docPr id="18" name="Picture 18"/>
+          <wp:inline distT="0" distB="0" distL="0" distR="0" wp14:anchorId="2D36DA0D" wp14:editId="2BD4E76B">
+            <wp:extent cx="2778125" cy="3296920"/>
+            <wp:effectExtent l="76200" t="76200" r="136525" b="132080"/>
+            <wp:docPr id="5" name="Picture 5"/>
             <wp:cNvGraphicFramePr>
               <a:graphicFrameLocks xmlns:a="http://schemas.openxmlformats.org/drawingml/2006/main" noChangeAspect="1"/>
             </wp:cNvGraphicFramePr>
@@ -10093,7 +10081,7 @@
                   <pic:spPr>
                     <a:xfrm>
                       <a:off x="0" y="0"/>
-                      <a:ext cx="2610598" cy="2874011"/>
+                      <a:ext cx="2865401" cy="3400494"/>
                     </a:xfrm>
                     <a:prstGeom prst="rect">
                       <a:avLst/>
@@ -10124,28 +10112,14 @@
       <w:pPr>
         <w:pStyle w:val="NormalWeb"/>
         <w:spacing w:before="0" w:beforeAutospacing="0" w:after="240" w:afterAutospacing="0" w:line="276" w:lineRule="auto"/>
-        <w:ind w:left="720"/>
-        <w:rPr>
-          <w:i/>
-          <w:iCs/>
-          <w:color w:val="C00000"/>
-          <w:sz w:val="28"/>
-          <w:szCs w:val="28"/>
-          <w:u w:val="single"/>
-        </w:rPr>
-      </w:pPr>
-    </w:p>
-    <w:p>
-      <w:pPr>
-        <w:pStyle w:val="NormalWeb"/>
-        <w:spacing w:before="0" w:beforeAutospacing="0" w:after="240" w:afterAutospacing="0" w:line="276" w:lineRule="auto"/>
-        <w:ind w:left="720"/>
         <w:rPr>
           <w:i/>
           <w:iCs/>
           <w:color w:val="2E74B5" w:themeColor="accent1" w:themeShade="BF"/>
         </w:rPr>
       </w:pPr>
+      <w:bookmarkStart w:id="0" w:name="_GoBack"/>
+      <w:bookmarkEnd w:id="0"/>
     </w:p>
     <w:p>
       <w:pPr>
@@ -12255,8 +12229,6 @@
               </w:rPr>
               <w:t>SQL of 6</w:t>
             </w:r>
-            <w:bookmarkStart w:id="0" w:name="_GoBack"/>
-            <w:bookmarkEnd w:id="0"/>
             <w:r>
               <w:rPr>
                 <w:rFonts w:asciiTheme="majorBidi" w:hAnsiTheme="majorBidi" w:cstheme="majorBidi"/>

</xml_diff>

<commit_message>
organize code and final report
</commit_message>
<xml_diff>
--- a/Final_Report.docx
+++ b/Final_Report.docx
@@ -9220,8 +9220,6 @@
           <w:color w:val="2E74B5" w:themeColor="accent1" w:themeShade="BF"/>
         </w:rPr>
       </w:pPr>
-      <w:bookmarkStart w:id="0" w:name="_GoBack"/>
-      <w:bookmarkEnd w:id="0"/>
     </w:p>
     <w:p>
       <w:pPr>
@@ -9590,10 +9588,10 @@
           <w:noProof/>
         </w:rPr>
         <w:drawing>
-          <wp:inline distT="0" distB="0" distL="0" distR="0" wp14:anchorId="4F90B302" wp14:editId="767996D3">
-            <wp:extent cx="2334832" cy="2737975"/>
-            <wp:effectExtent l="76200" t="76200" r="142240" b="139065"/>
-            <wp:docPr id="10" name="Picture 10"/>
+          <wp:inline distT="0" distB="0" distL="0" distR="0" wp14:anchorId="447D5C8B" wp14:editId="51D726F8">
+            <wp:extent cx="2750185" cy="2731883"/>
+            <wp:effectExtent l="76200" t="76200" r="126365" b="125730"/>
+            <wp:docPr id="17" name="Picture 17"/>
             <wp:cNvGraphicFramePr>
               <a:graphicFrameLocks xmlns:a="http://schemas.openxmlformats.org/drawingml/2006/main" noChangeAspect="1"/>
             </wp:cNvGraphicFramePr>
@@ -9613,7 +9611,7 @@
                   <pic:spPr>
                     <a:xfrm>
                       <a:off x="0" y="0"/>
-                      <a:ext cx="2372672" cy="2782349"/>
+                      <a:ext cx="2773204" cy="2754749"/>
                     </a:xfrm>
                     <a:prstGeom prst="rect">
                       <a:avLst/>
@@ -9772,10 +9770,10 @@
           <w:noProof/>
         </w:rPr>
         <w:drawing>
-          <wp:inline distT="0" distB="0" distL="0" distR="0" wp14:anchorId="6791EEA4" wp14:editId="3D3FAC50">
-            <wp:extent cx="3058160" cy="2037480"/>
-            <wp:effectExtent l="76200" t="76200" r="142240" b="134620"/>
-            <wp:docPr id="13" name="Picture 13"/>
+          <wp:inline distT="0" distB="0" distL="0" distR="0" wp14:anchorId="219E0EAF" wp14:editId="27F04B3E">
+            <wp:extent cx="3181350" cy="2027355"/>
+            <wp:effectExtent l="76200" t="76200" r="133350" b="125730"/>
+            <wp:docPr id="15" name="Picture 15"/>
             <wp:cNvGraphicFramePr>
               <a:graphicFrameLocks xmlns:a="http://schemas.openxmlformats.org/drawingml/2006/main" noChangeAspect="1"/>
             </wp:cNvGraphicFramePr>
@@ -9795,7 +9793,7 @@
                   <pic:spPr>
                     <a:xfrm>
                       <a:off x="0" y="0"/>
-                      <a:ext cx="3070892" cy="2045963"/>
+                      <a:ext cx="3195785" cy="2036554"/>
                     </a:xfrm>
                     <a:prstGeom prst="rect">
                       <a:avLst/>
@@ -10248,10 +10246,10 @@
           <w:noProof/>
         </w:rPr>
         <w:drawing>
-          <wp:inline distT="0" distB="0" distL="0" distR="0" wp14:anchorId="1B7CCF96" wp14:editId="0A65611C">
-            <wp:extent cx="3312741" cy="2635250"/>
-            <wp:effectExtent l="76200" t="76200" r="135890" b="127000"/>
-            <wp:docPr id="20" name="Picture 20"/>
+          <wp:inline distT="0" distB="0" distL="0" distR="0" wp14:anchorId="621F2F92" wp14:editId="0CEF27E5">
+            <wp:extent cx="3448050" cy="3035808"/>
+            <wp:effectExtent l="76200" t="76200" r="133350" b="127000"/>
+            <wp:docPr id="18" name="Picture 18"/>
             <wp:cNvGraphicFramePr>
               <a:graphicFrameLocks xmlns:a="http://schemas.openxmlformats.org/drawingml/2006/main" noChangeAspect="1"/>
             </wp:cNvGraphicFramePr>
@@ -10271,7 +10269,7 @@
                   <pic:spPr>
                     <a:xfrm>
                       <a:off x="0" y="0"/>
-                      <a:ext cx="3334745" cy="2652754"/>
+                      <a:ext cx="3458322" cy="3044852"/>
                     </a:xfrm>
                     <a:prstGeom prst="rect">
                       <a:avLst/>
@@ -10336,32 +10334,8 @@
           <w:u w:val="single"/>
         </w:rPr>
       </w:pPr>
-    </w:p>
-    <w:p>
-      <w:pPr>
-        <w:jc w:val="both"/>
-        <w:rPr>
-          <w:rFonts w:asciiTheme="majorBidi" w:eastAsia="Times New Roman" w:hAnsiTheme="majorBidi" w:cstheme="majorBidi"/>
-          <w:i/>
-          <w:color w:val="C00000"/>
-          <w:sz w:val="28"/>
-          <w:szCs w:val="28"/>
-          <w:u w:val="single"/>
-        </w:rPr>
-      </w:pPr>
-    </w:p>
-    <w:p>
-      <w:pPr>
-        <w:jc w:val="both"/>
-        <w:rPr>
-          <w:rFonts w:asciiTheme="majorBidi" w:eastAsia="Times New Roman" w:hAnsiTheme="majorBidi" w:cstheme="majorBidi"/>
-          <w:i/>
-          <w:color w:val="C00000"/>
-          <w:sz w:val="28"/>
-          <w:szCs w:val="28"/>
-          <w:u w:val="single"/>
-        </w:rPr>
-      </w:pPr>
+      <w:bookmarkStart w:id="0" w:name="_GoBack"/>
+      <w:bookmarkEnd w:id="0"/>
       <w:r>
         <w:rPr>
           <w:rFonts w:asciiTheme="majorBidi" w:eastAsia="Times New Roman" w:hAnsiTheme="majorBidi" w:cstheme="majorBidi"/>

</xml_diff>

<commit_message>
finaliza codes and report
</commit_message>
<xml_diff>
--- a/Final_Report.docx
+++ b/Final_Report.docx
@@ -7476,6 +7476,51 @@
         </w:rPr>
         <w:t xml:space="preserve"> those he is teaching.</w:t>
       </w:r>
+      <w:r>
+        <w:rPr>
+          <w:rFonts w:asciiTheme="majorBidi" w:hAnsiTheme="majorBidi" w:cstheme="majorBidi"/>
+          <w:color w:val="C00000"/>
+          <w:sz w:val="28"/>
+          <w:szCs w:val="28"/>
+        </w:rPr>
+        <w:t xml:space="preserve"> </w:t>
+      </w:r>
+      <w:r>
+        <w:rPr>
+          <w:rFonts w:asciiTheme="majorBidi" w:hAnsiTheme="majorBidi" w:cstheme="majorBidi"/>
+          <w:color w:val="C00000"/>
+          <w:sz w:val="28"/>
+          <w:szCs w:val="28"/>
+        </w:rPr>
+        <w:t>. It includes: course info</w:t>
+      </w:r>
+      <w:r>
+        <w:rPr>
+          <w:rFonts w:asciiTheme="majorBidi" w:hAnsiTheme="majorBidi" w:cstheme="majorBidi"/>
+          <w:color w:val="C00000"/>
+          <w:sz w:val="28"/>
+          <w:szCs w:val="28"/>
+        </w:rPr>
+        <w:t xml:space="preserve"> – </w:t>
+      </w:r>
+      <w:r>
+        <w:rPr>
+          <w:rFonts w:asciiTheme="majorBidi" w:hAnsiTheme="majorBidi" w:cstheme="majorBidi"/>
+          <w:color w:val="C00000"/>
+          <w:sz w:val="28"/>
+          <w:szCs w:val="28"/>
+        </w:rPr>
+        <w:t>total number of trainees</w:t>
+      </w:r>
+      <w:r>
+        <w:rPr>
+          <w:rFonts w:asciiTheme="majorBidi" w:hAnsiTheme="majorBidi" w:cstheme="majorBidi"/>
+          <w:color w:val="C00000"/>
+          <w:sz w:val="28"/>
+          <w:szCs w:val="28"/>
+        </w:rPr>
+        <w:t>) =&gt; (multiple tables).</w:t>
+      </w:r>
     </w:p>
     <w:p>
       <w:pPr>
@@ -7494,19 +7539,28 @@
           <w:sz w:val="24"/>
           <w:szCs w:val="24"/>
         </w:rPr>
-        <w:t>$query2= "SELECT c.crname, cm.yearofcom, count( * ) AS totaltrainee</w:t>
-      </w:r>
-      <w:r>
-        <w:rPr>
-          <w:rFonts w:asciiTheme="majorBidi" w:hAnsiTheme="majorBidi" w:cstheme="majorBidi"/>
-          <w:color w:val="000000" w:themeColor="text1"/>
-          <w:sz w:val="24"/>
-          <w:szCs w:val="24"/>
-        </w:rPr>
-        <w:t>s</w:t>
+        <w:t>$query</w:t>
       </w:r>
       <w:bookmarkStart w:id="0" w:name="_GoBack"/>
       <w:bookmarkEnd w:id="0"/>
+      <w:r>
+        <w:rPr>
+          <w:rFonts w:asciiTheme="majorBidi" w:hAnsiTheme="majorBidi" w:cstheme="majorBidi"/>
+          <w:color w:val="000000" w:themeColor="text1"/>
+          <w:sz w:val="24"/>
+          <w:szCs w:val="24"/>
+        </w:rPr>
+        <w:t>= "SELECT c.crname, cm.yearofcom, count( * ) AS totaltrainee</w:t>
+      </w:r>
+      <w:r>
+        <w:rPr>
+          <w:rFonts w:asciiTheme="majorBidi" w:hAnsiTheme="majorBidi" w:cstheme="majorBidi"/>
+          <w:color w:val="000000" w:themeColor="text1"/>
+          <w:sz w:val="24"/>
+          <w:szCs w:val="24"/>
+        </w:rPr>
+        <w:t>s</w:t>
+      </w:r>
     </w:p>
     <w:p>
       <w:pPr>

</xml_diff>